<commit_message>
Updated Project 3 documentantion + Gitignore
* Updated Project 3 documentantion
* Removed /target folder from git
* Added .gitignore
</commit_message>
<xml_diff>
--- a/Projecto 3 - Instruções.docx
+++ b/Projecto 3 - Instruções.docx
@@ -1973,7 +1973,11 @@
     </w:p>
     <w:p>
       <w:pPr>
-        <w:pStyle w:val="Heading2"/>
+        <w:pStyle w:val="ListParagraph"/>
+        <w:numPr>
+          <w:ilvl w:val="0"/>
+          <w:numId w:val="2"/>
+        </w:numPr>
         <w:rPr>
           <w:noProof/>
           <w:lang w:eastAsia="pt-PT"/>
@@ -1984,25 +1988,25 @@
           <w:noProof/>
           <w:lang w:eastAsia="pt-PT"/>
         </w:rPr>
-        <w:t>Criar um controller</w:t>
-      </w:r>
-    </w:p>
-    <w:p>
-      <w:pPr>
-        <w:rPr>
-          <w:lang w:eastAsia="pt-PT"/>
-        </w:rPr>
-      </w:pPr>
+        <w:t>Criar folder WEB-INF (se não existir)</w:t>
+      </w:r>
       <w:r>
         <w:rPr>
           <w:noProof/>
           <w:lang w:eastAsia="pt-PT"/>
         </w:rPr>
+        <w:br/>
+      </w:r>
+      <w:r>
+        <w:rPr>
+          <w:noProof/>
+          <w:lang w:eastAsia="pt-PT"/>
+        </w:rPr>
         <w:drawing>
           <wp:inline distT="0" distB="0" distL="0" distR="0">
-            <wp:extent cx="5400040" cy="3710232"/>
+            <wp:extent cx="5400040" cy="3707490"/>
             <wp:effectExtent l="19050" t="0" r="0" b="0"/>
-            <wp:docPr id="25" name="Picture 25"/>
+            <wp:docPr id="1" name="Picture 1"/>
             <wp:cNvGraphicFramePr>
               <a:graphicFrameLocks xmlns:a="http://schemas.openxmlformats.org/drawingml/2006/main" noChangeAspect="1"/>
             </wp:cNvGraphicFramePr>
@@ -2010,72 +2014,13 @@
               <a:graphicData uri="http://schemas.openxmlformats.org/drawingml/2006/picture">
                 <pic:pic xmlns:pic="http://schemas.openxmlformats.org/drawingml/2006/picture">
                   <pic:nvPicPr>
-                    <pic:cNvPr id="0" name="Picture 25"/>
+                    <pic:cNvPr id="0" name="Picture 1"/>
                     <pic:cNvPicPr>
                       <a:picLocks noChangeAspect="1" noChangeArrowheads="1"/>
                     </pic:cNvPicPr>
                   </pic:nvPicPr>
                   <pic:blipFill>
                     <a:blip r:embed="rId9"/>
-                    <a:srcRect/>
-                    <a:stretch>
-                      <a:fillRect/>
-                    </a:stretch>
-                  </pic:blipFill>
-                  <pic:spPr bwMode="auto">
-                    <a:xfrm>
-                      <a:off x="0" y="0"/>
-                      <a:ext cx="5400040" cy="3710232"/>
-                    </a:xfrm>
-                    <a:prstGeom prst="rect">
-                      <a:avLst/>
-                    </a:prstGeom>
-                    <a:noFill/>
-                    <a:ln w="9525">
-                      <a:noFill/>
-                      <a:miter lim="800000"/>
-                      <a:headEnd/>
-                      <a:tailEnd/>
-                    </a:ln>
-                  </pic:spPr>
-                </pic:pic>
-              </a:graphicData>
-            </a:graphic>
-          </wp:inline>
-        </w:drawing>
-      </w:r>
-    </w:p>
-    <w:p>
-      <w:pPr>
-        <w:rPr>
-          <w:lang w:eastAsia="pt-PT"/>
-        </w:rPr>
-      </w:pPr>
-      <w:r>
-        <w:rPr>
-          <w:noProof/>
-          <w:lang w:eastAsia="pt-PT"/>
-        </w:rPr>
-        <w:lastRenderedPageBreak/>
-        <w:drawing>
-          <wp:inline distT="0" distB="0" distL="0" distR="0">
-            <wp:extent cx="5400040" cy="3707490"/>
-            <wp:effectExtent l="19050" t="0" r="0" b="0"/>
-            <wp:docPr id="28" name="Picture 28"/>
-            <wp:cNvGraphicFramePr>
-              <a:graphicFrameLocks xmlns:a="http://schemas.openxmlformats.org/drawingml/2006/main" noChangeAspect="1"/>
-            </wp:cNvGraphicFramePr>
-            <a:graphic xmlns:a="http://schemas.openxmlformats.org/drawingml/2006/main">
-              <a:graphicData uri="http://schemas.openxmlformats.org/drawingml/2006/picture">
-                <pic:pic xmlns:pic="http://schemas.openxmlformats.org/drawingml/2006/picture">
-                  <pic:nvPicPr>
-                    <pic:cNvPr id="0" name="Picture 28"/>
-                    <pic:cNvPicPr>
-                      <a:picLocks noChangeAspect="1" noChangeArrowheads="1"/>
-                    </pic:cNvPicPr>
-                  </pic:nvPicPr>
-                  <pic:blipFill>
-                    <a:blip r:embed="rId10"/>
                     <a:srcRect/>
                     <a:stretch>
                       <a:fillRect/>
@@ -2104,7 +2049,3193 @@
         </w:drawing>
       </w:r>
     </w:p>
-    <w:p/>
+    <w:p>
+      <w:pPr>
+        <w:pStyle w:val="ListParagraph"/>
+        <w:numPr>
+          <w:ilvl w:val="0"/>
+          <w:numId w:val="2"/>
+        </w:numPr>
+        <w:rPr>
+          <w:noProof/>
+          <w:lang w:eastAsia="pt-PT"/>
+        </w:rPr>
+      </w:pPr>
+      <w:r>
+        <w:rPr>
+          <w:noProof/>
+          <w:lang w:eastAsia="pt-PT"/>
+        </w:rPr>
+        <w:lastRenderedPageBreak/>
+        <w:t>Dentro da pasta criada, criar um ficheiro xml “web.xml” e preencher com o seguinte conteudo</w:t>
+      </w:r>
+      <w:r>
+        <w:rPr>
+          <w:noProof/>
+          <w:lang w:eastAsia="pt-PT"/>
+        </w:rPr>
+        <w:br/>
+      </w:r>
+      <w:r>
+        <w:rPr>
+          <w:noProof/>
+          <w:lang w:val="en-US" w:eastAsia="zh-TW"/>
+        </w:rPr>
+      </w:r>
+      <w:r>
+        <w:rPr>
+          <w:noProof/>
+          <w:lang w:eastAsia="pt-PT"/>
+        </w:rPr>
+        <w:pict>
+          <v:shapetype id="_x0000_t202" coordsize="21600,21600" o:spt="202" path="m,l,21600r21600,l21600,xe">
+            <v:stroke joinstyle="miter"/>
+            <v:path gradientshapeok="t" o:connecttype="rect"/>
+          </v:shapetype>
+          <v:shape id="_x0000_s1026" type="#_x0000_t202" style="width:424.55pt;height:1197.25pt;mso-height-percent:200;mso-position-horizontal-relative:char;mso-position-vertical-relative:line;mso-height-percent:200;mso-width-relative:margin;mso-height-relative:margin">
+            <v:textbox style="mso-next-textbox:#_x0000_s1026;mso-fit-shape-to-text:t">
+              <w:txbxContent>
+                <w:p>
+                  <w:pPr>
+                    <w:spacing w:after="0" w:line="240" w:lineRule="auto"/>
+                    <w:rPr>
+                      <w:lang w:val="en-US"/>
+                    </w:rPr>
+                  </w:pPr>
+                  <w:proofErr w:type="gramStart"/>
+                  <w:r>
+                    <w:rPr>
+                      <w:lang w:val="en-US"/>
+                    </w:rPr>
+                    <w:t>&lt;?xml</w:t>
+                  </w:r>
+                  <w:proofErr w:type="gramEnd"/>
+                  <w:r>
+                    <w:rPr>
+                      <w:lang w:val="en-US"/>
+                    </w:rPr>
+                    <w:t xml:space="preserve"> version="1.0" encoding="UTF-8"?&gt;</w:t>
+                  </w:r>
+                </w:p>
+                <w:p>
+                  <w:pPr>
+                    <w:spacing w:after="0" w:line="240" w:lineRule="auto"/>
+                    <w:rPr>
+                      <w:lang w:val="en-US"/>
+                    </w:rPr>
+                  </w:pPr>
+                  <w:r>
+                    <w:rPr>
+                      <w:lang w:val="en-US"/>
+                    </w:rPr>
+                    <w:t>&lt;web-app id="AltranLab3" version="2.4"</w:t>
+                  </w:r>
+                </w:p>
+                <w:p>
+                  <w:pPr>
+                    <w:spacing w:after="0" w:line="240" w:lineRule="auto"/>
+                    <w:rPr>
+                      <w:lang w:val="en-US"/>
+                    </w:rPr>
+                  </w:pPr>
+                  <w:r>
+                    <w:rPr>
+                      <w:lang w:val="en-US"/>
+                    </w:rPr>
+                    <w:tab/>
+                  </w:r>
+                  <w:proofErr w:type="spellStart"/>
+                  <w:r>
+                    <w:rPr>
+                      <w:lang w:val="en-US"/>
+                    </w:rPr>
+                    <w:t>xmlns</w:t>
+                  </w:r>
+                  <w:proofErr w:type="spellEnd"/>
+                  <w:r>
+                    <w:rPr>
+                      <w:lang w:val="en-US"/>
+                    </w:rPr>
+                    <w:t xml:space="preserve">="http://java.sun.com/xml/ns/j2ee" </w:t>
+                  </w:r>
+                </w:p>
+                <w:p>
+                  <w:pPr>
+                    <w:spacing w:after="0" w:line="240" w:lineRule="auto"/>
+                    <w:rPr>
+                      <w:lang w:val="en-US"/>
+                    </w:rPr>
+                  </w:pPr>
+                  <w:r>
+                    <w:rPr>
+                      <w:lang w:val="en-US"/>
+                    </w:rPr>
+                    <w:tab/>
+                  </w:r>
+                  <w:proofErr w:type="spellStart"/>
+                  <w:r>
+                    <w:rPr>
+                      <w:lang w:val="en-US"/>
+                    </w:rPr>
+                    <w:t>xmlns:xsi</w:t>
+                  </w:r>
+                  <w:proofErr w:type="spellEnd"/>
+                  <w:r>
+                    <w:rPr>
+                      <w:lang w:val="en-US"/>
+                    </w:rPr>
+                    <w:t>="http://www.w3.org/2001/XMLSchema-instance"</w:t>
+                  </w:r>
+                </w:p>
+                <w:p>
+                  <w:pPr>
+                    <w:spacing w:after="0" w:line="240" w:lineRule="auto"/>
+                    <w:rPr>
+                      <w:lang w:val="en-US"/>
+                    </w:rPr>
+                  </w:pPr>
+                  <w:r>
+                    <w:rPr>
+                      <w:lang w:val="en-US"/>
+                    </w:rPr>
+                    <w:tab/>
+                  </w:r>
+                  <w:proofErr w:type="spellStart"/>
+                  <w:r>
+                    <w:rPr>
+                      <w:lang w:val="en-US"/>
+                    </w:rPr>
+                    <w:t>xsi:schemaLocation</w:t>
+                  </w:r>
+                  <w:proofErr w:type="spellEnd"/>
+                  <w:r>
+                    <w:rPr>
+                      <w:lang w:val="en-US"/>
+                    </w:rPr>
+                    <w:t xml:space="preserve">="http://java.sun.com/xml/ns/j2ee </w:t>
+                  </w:r>
+                </w:p>
+                <w:p>
+                  <w:pPr>
+                    <w:spacing w:after="0" w:line="240" w:lineRule="auto"/>
+                    <w:rPr>
+                      <w:lang w:val="en-US"/>
+                    </w:rPr>
+                  </w:pPr>
+                  <w:r>
+                    <w:rPr>
+                      <w:lang w:val="en-US"/>
+                    </w:rPr>
+                    <w:tab/>
+                    <w:t>http://java.sun.com/xml/ns/j2ee/web-app_2_4.xsd"&gt;</w:t>
+                  </w:r>
+                </w:p>
+                <w:p>
+                  <w:pPr>
+                    <w:spacing w:after="0" w:line="240" w:lineRule="auto"/>
+                    <w:rPr>
+                      <w:lang w:val="en-US"/>
+                    </w:rPr>
+                  </w:pPr>
+                  <w:r>
+                    <w:rPr>
+                      <w:lang w:val="en-US"/>
+                    </w:rPr>
+                    <w:t xml:space="preserve"> </w:t>
+                  </w:r>
+                </w:p>
+                <w:p>
+                  <w:pPr>
+                    <w:spacing w:after="0" w:line="240" w:lineRule="auto"/>
+                    <w:rPr>
+                      <w:lang w:val="en-US"/>
+                    </w:rPr>
+                  </w:pPr>
+                  <w:r>
+                    <w:rPr>
+                      <w:lang w:val="en-US"/>
+                    </w:rPr>
+                    <w:tab/>
+                    <w:t>&lt;display-name&gt;Spring MVC Application&lt;/display-name&gt;</w:t>
+                  </w:r>
+                </w:p>
+                <w:p>
+                  <w:pPr>
+                    <w:spacing w:after="0" w:line="240" w:lineRule="auto"/>
+                    <w:rPr>
+                      <w:lang w:val="en-US"/>
+                    </w:rPr>
+                  </w:pPr>
+                  <w:r>
+                    <w:rPr>
+                      <w:lang w:val="en-US"/>
+                    </w:rPr>
+                    <w:t xml:space="preserve"> </w:t>
+                  </w:r>
+                </w:p>
+                <w:p>
+                  <w:pPr>
+                    <w:spacing w:after="0" w:line="240" w:lineRule="auto"/>
+                    <w:rPr>
+                      <w:lang w:val="en-US"/>
+                    </w:rPr>
+                  </w:pPr>
+                  <w:r>
+                    <w:rPr>
+                      <w:lang w:val="en-US"/>
+                    </w:rPr>
+                    <w:tab/>
+                    <w:t>&lt;</w:t>
+                  </w:r>
+                  <w:proofErr w:type="spellStart"/>
+                  <w:proofErr w:type="gramStart"/>
+                  <w:r>
+                    <w:rPr>
+                      <w:lang w:val="en-US"/>
+                    </w:rPr>
+                    <w:t>servlet</w:t>
+                  </w:r>
+                  <w:proofErr w:type="spellEnd"/>
+                  <w:proofErr w:type="gramEnd"/>
+                  <w:r>
+                    <w:rPr>
+                      <w:lang w:val="en-US"/>
+                    </w:rPr>
+                    <w:t>&gt;</w:t>
+                  </w:r>
+                </w:p>
+                <w:p>
+                  <w:pPr>
+                    <w:spacing w:after="0" w:line="240" w:lineRule="auto"/>
+                    <w:rPr>
+                      <w:lang w:val="en-US"/>
+                    </w:rPr>
+                  </w:pPr>
+                  <w:r>
+                    <w:rPr>
+                      <w:lang w:val="en-US"/>
+                    </w:rPr>
+                    <w:tab/>
+                  </w:r>
+                  <w:r>
+                    <w:rPr>
+                      <w:lang w:val="en-US"/>
+                    </w:rPr>
+                    <w:tab/>
+                    <w:t>&lt;</w:t>
+                  </w:r>
+                  <w:proofErr w:type="spellStart"/>
+                  <w:r>
+                    <w:rPr>
+                      <w:lang w:val="en-US"/>
+                    </w:rPr>
+                    <w:t>servlet</w:t>
+                  </w:r>
+                  <w:proofErr w:type="spellEnd"/>
+                  <w:r>
+                    <w:rPr>
+                      <w:lang w:val="en-US"/>
+                    </w:rPr>
+                    <w:t>-name&gt;</w:t>
+                  </w:r>
+                  <w:proofErr w:type="spellStart"/>
+                  <w:r>
+                    <w:rPr>
+                      <w:lang w:val="en-US"/>
+                    </w:rPr>
+                    <w:t>mvc</w:t>
+                  </w:r>
+                  <w:proofErr w:type="spellEnd"/>
+                  <w:r>
+                    <w:rPr>
+                      <w:lang w:val="en-US"/>
+                    </w:rPr>
+                    <w:t>-dispatcher&lt;/</w:t>
+                  </w:r>
+                  <w:proofErr w:type="spellStart"/>
+                  <w:r>
+                    <w:rPr>
+                      <w:lang w:val="en-US"/>
+                    </w:rPr>
+                    <w:t>servlet</w:t>
+                  </w:r>
+                  <w:proofErr w:type="spellEnd"/>
+                  <w:r>
+                    <w:rPr>
+                      <w:lang w:val="en-US"/>
+                    </w:rPr>
+                    <w:t>-name&gt;</w:t>
+                  </w:r>
+                </w:p>
+                <w:p>
+                  <w:pPr>
+                    <w:spacing w:after="0" w:line="240" w:lineRule="auto"/>
+                    <w:rPr>
+                      <w:lang w:val="en-US"/>
+                    </w:rPr>
+                  </w:pPr>
+                  <w:r>
+                    <w:rPr>
+                      <w:lang w:val="en-US"/>
+                    </w:rPr>
+                    <w:tab/>
+                  </w:r>
+                  <w:r>
+                    <w:rPr>
+                      <w:lang w:val="en-US"/>
+                    </w:rPr>
+                    <w:tab/>
+                    <w:t>&lt;</w:t>
+                  </w:r>
+                  <w:proofErr w:type="spellStart"/>
+                  <w:proofErr w:type="gramStart"/>
+                  <w:r>
+                    <w:rPr>
+                      <w:lang w:val="en-US"/>
+                    </w:rPr>
+                    <w:t>servlet</w:t>
+                  </w:r>
+                  <w:proofErr w:type="spellEnd"/>
+                  <w:r>
+                    <w:rPr>
+                      <w:lang w:val="en-US"/>
+                    </w:rPr>
+                    <w:t>-class</w:t>
+                  </w:r>
+                  <w:proofErr w:type="gramEnd"/>
+                  <w:r>
+                    <w:rPr>
+                      <w:lang w:val="en-US"/>
+                    </w:rPr>
+                    <w:t>&gt;</w:t>
+                  </w:r>
+                </w:p>
+                <w:p>
+                  <w:pPr>
+                    <w:spacing w:after="0" w:line="240" w:lineRule="auto"/>
+                    <w:rPr>
+                      <w:lang w:val="en-US"/>
+                    </w:rPr>
+                  </w:pPr>
+                  <w:r>
+                    <w:rPr>
+                      <w:lang w:val="en-US"/>
+                    </w:rPr>
+                    <w:tab/>
+                  </w:r>
+                  <w:r>
+                    <w:rPr>
+                      <w:lang w:val="en-US"/>
+                    </w:rPr>
+                    <w:tab/>
+                  </w:r>
+                  <w:r>
+                    <w:rPr>
+                      <w:lang w:val="en-US"/>
+                    </w:rPr>
+                    <w:tab/>
+                  </w:r>
+                  <w:proofErr w:type="spellStart"/>
+                  <w:r>
+                    <w:rPr>
+                      <w:lang w:val="en-US"/>
+                    </w:rPr>
+                    <w:t>org.springframework.web.servlet.DispatcherServlet</w:t>
+                  </w:r>
+                  <w:proofErr w:type="spellEnd"/>
+                </w:p>
+                <w:p>
+                  <w:pPr>
+                    <w:spacing w:after="0" w:line="240" w:lineRule="auto"/>
+                    <w:rPr>
+                      <w:lang w:val="en-US"/>
+                    </w:rPr>
+                  </w:pPr>
+                  <w:r>
+                    <w:rPr>
+                      <w:lang w:val="en-US"/>
+                    </w:rPr>
+                    <w:t xml:space="preserve">               </w:t>
+                  </w:r>
+                  <w:r>
+                    <w:rPr>
+                      <w:lang w:val="en-US"/>
+                    </w:rPr>
+                    <w:tab/>
+                    <w:t xml:space="preserve"> &lt;/</w:t>
+                  </w:r>
+                  <w:proofErr w:type="spellStart"/>
+                  <w:r>
+                    <w:rPr>
+                      <w:lang w:val="en-US"/>
+                    </w:rPr>
+                    <w:t>servlet</w:t>
+                  </w:r>
+                  <w:proofErr w:type="spellEnd"/>
+                  <w:r>
+                    <w:rPr>
+                      <w:lang w:val="en-US"/>
+                    </w:rPr>
+                    <w:t>-class&gt;</w:t>
+                  </w:r>
+                </w:p>
+                <w:p>
+                  <w:pPr>
+                    <w:spacing w:after="0" w:line="240" w:lineRule="auto"/>
+                    <w:rPr>
+                      <w:lang w:val="en-US"/>
+                    </w:rPr>
+                  </w:pPr>
+                  <w:r>
+                    <w:rPr>
+                      <w:lang w:val="en-US"/>
+                    </w:rPr>
+                    <w:tab/>
+                  </w:r>
+                  <w:r>
+                    <w:rPr>
+                      <w:lang w:val="en-US"/>
+                    </w:rPr>
+                    <w:tab/>
+                    <w:t>&lt;load-on-startup&gt;1&lt;/load-on-startup&gt;</w:t>
+                  </w:r>
+                </w:p>
+                <w:p>
+                  <w:pPr>
+                    <w:spacing w:after="0" w:line="240" w:lineRule="auto"/>
+                    <w:rPr>
+                      <w:lang w:val="en-US"/>
+                    </w:rPr>
+                  </w:pPr>
+                  <w:r>
+                    <w:rPr>
+                      <w:lang w:val="en-US"/>
+                    </w:rPr>
+                    <w:tab/>
+                    <w:t>&lt;/</w:t>
+                  </w:r>
+                  <w:proofErr w:type="spellStart"/>
+                  <w:r>
+                    <w:rPr>
+                      <w:lang w:val="en-US"/>
+                    </w:rPr>
+                    <w:t>servlet</w:t>
+                  </w:r>
+                  <w:proofErr w:type="spellEnd"/>
+                  <w:r>
+                    <w:rPr>
+                      <w:lang w:val="en-US"/>
+                    </w:rPr>
+                    <w:t>&gt;</w:t>
+                  </w:r>
+                </w:p>
+                <w:p>
+                  <w:pPr>
+                    <w:spacing w:after="0" w:line="240" w:lineRule="auto"/>
+                    <w:rPr>
+                      <w:lang w:val="en-US"/>
+                    </w:rPr>
+                  </w:pPr>
+                  <w:r>
+                    <w:rPr>
+                      <w:lang w:val="en-US"/>
+                    </w:rPr>
+                    <w:t xml:space="preserve"> </w:t>
+                  </w:r>
+                </w:p>
+                <w:p>
+                  <w:pPr>
+                    <w:spacing w:after="0" w:line="240" w:lineRule="auto"/>
+                    <w:rPr>
+                      <w:lang w:val="en-US"/>
+                    </w:rPr>
+                  </w:pPr>
+                  <w:r>
+                    <w:rPr>
+                      <w:lang w:val="en-US"/>
+                    </w:rPr>
+                    <w:tab/>
+                    <w:t>&lt;</w:t>
+                  </w:r>
+                  <w:proofErr w:type="spellStart"/>
+                  <w:proofErr w:type="gramStart"/>
+                  <w:r>
+                    <w:rPr>
+                      <w:lang w:val="en-US"/>
+                    </w:rPr>
+                    <w:t>servlet</w:t>
+                  </w:r>
+                  <w:proofErr w:type="spellEnd"/>
+                  <w:r>
+                    <w:rPr>
+                      <w:lang w:val="en-US"/>
+                    </w:rPr>
+                    <w:t>-mapping</w:t>
+                  </w:r>
+                  <w:proofErr w:type="gramEnd"/>
+                  <w:r>
+                    <w:rPr>
+                      <w:lang w:val="en-US"/>
+                    </w:rPr>
+                    <w:t>&gt;</w:t>
+                  </w:r>
+                </w:p>
+                <w:p>
+                  <w:pPr>
+                    <w:spacing w:after="0" w:line="240" w:lineRule="auto"/>
+                    <w:rPr>
+                      <w:lang w:val="en-US"/>
+                    </w:rPr>
+                  </w:pPr>
+                  <w:r>
+                    <w:rPr>
+                      <w:lang w:val="en-US"/>
+                    </w:rPr>
+                    <w:tab/>
+                  </w:r>
+                  <w:r>
+                    <w:rPr>
+                      <w:lang w:val="en-US"/>
+                    </w:rPr>
+                    <w:tab/>
+                    <w:t>&lt;</w:t>
+                  </w:r>
+                  <w:proofErr w:type="spellStart"/>
+                  <w:r>
+                    <w:rPr>
+                      <w:lang w:val="en-US"/>
+                    </w:rPr>
+                    <w:t>servlet</w:t>
+                  </w:r>
+                  <w:proofErr w:type="spellEnd"/>
+                  <w:r>
+                    <w:rPr>
+                      <w:lang w:val="en-US"/>
+                    </w:rPr>
+                    <w:t>-name&gt;</w:t>
+                  </w:r>
+                  <w:proofErr w:type="spellStart"/>
+                  <w:r>
+                    <w:rPr>
+                      <w:lang w:val="en-US"/>
+                    </w:rPr>
+                    <w:t>mvc</w:t>
+                  </w:r>
+                  <w:proofErr w:type="spellEnd"/>
+                  <w:r>
+                    <w:rPr>
+                      <w:lang w:val="en-US"/>
+                    </w:rPr>
+                    <w:t>-dispatcher&lt;/</w:t>
+                  </w:r>
+                  <w:proofErr w:type="spellStart"/>
+                  <w:r>
+                    <w:rPr>
+                      <w:lang w:val="en-US"/>
+                    </w:rPr>
+                    <w:t>servlet</w:t>
+                  </w:r>
+                  <w:proofErr w:type="spellEnd"/>
+                  <w:r>
+                    <w:rPr>
+                      <w:lang w:val="en-US"/>
+                    </w:rPr>
+                    <w:t>-name&gt;</w:t>
+                  </w:r>
+                </w:p>
+                <w:p>
+                  <w:pPr>
+                    <w:spacing w:after="0" w:line="240" w:lineRule="auto"/>
+                    <w:rPr>
+                      <w:lang w:val="en-US"/>
+                    </w:rPr>
+                  </w:pPr>
+                  <w:r>
+                    <w:rPr>
+                      <w:lang w:val="en-US"/>
+                    </w:rPr>
+                    <w:tab/>
+                  </w:r>
+                  <w:r>
+                    <w:rPr>
+                      <w:lang w:val="en-US"/>
+                    </w:rPr>
+                    <w:tab/>
+                    <w:t>&lt;</w:t>
+                  </w:r>
+                  <w:proofErr w:type="spellStart"/>
+                  <w:r>
+                    <w:rPr>
+                      <w:lang w:val="en-US"/>
+                    </w:rPr>
+                    <w:t>url</w:t>
+                  </w:r>
+                  <w:proofErr w:type="spellEnd"/>
+                  <w:r>
+                    <w:rPr>
+                      <w:lang w:val="en-US"/>
+                    </w:rPr>
+                    <w:t>-pattern&gt;/&lt;/</w:t>
+                  </w:r>
+                  <w:proofErr w:type="spellStart"/>
+                  <w:r>
+                    <w:rPr>
+                      <w:lang w:val="en-US"/>
+                    </w:rPr>
+                    <w:t>url</w:t>
+                  </w:r>
+                  <w:proofErr w:type="spellEnd"/>
+                  <w:r>
+                    <w:rPr>
+                      <w:lang w:val="en-US"/>
+                    </w:rPr>
+                    <w:t>-pattern&gt;</w:t>
+                  </w:r>
+                </w:p>
+                <w:p>
+                  <w:pPr>
+                    <w:spacing w:after="0" w:line="240" w:lineRule="auto"/>
+                    <w:rPr>
+                      <w:lang w:val="en-US"/>
+                    </w:rPr>
+                  </w:pPr>
+                  <w:r>
+                    <w:rPr>
+                      <w:lang w:val="en-US"/>
+                    </w:rPr>
+                    <w:tab/>
+                    <w:t>&lt;/</w:t>
+                  </w:r>
+                  <w:proofErr w:type="spellStart"/>
+                  <w:r>
+                    <w:rPr>
+                      <w:lang w:val="en-US"/>
+                    </w:rPr>
+                    <w:t>servlet</w:t>
+                  </w:r>
+                  <w:proofErr w:type="spellEnd"/>
+                  <w:r>
+                    <w:rPr>
+                      <w:lang w:val="en-US"/>
+                    </w:rPr>
+                    <w:t>-mapping&gt;</w:t>
+                  </w:r>
+                </w:p>
+                <w:p>
+                  <w:pPr>
+                    <w:spacing w:after="0" w:line="240" w:lineRule="auto"/>
+                    <w:rPr>
+                      <w:lang w:val="en-US"/>
+                    </w:rPr>
+                  </w:pPr>
+                  <w:r>
+                    <w:rPr>
+                      <w:lang w:val="en-US"/>
+                    </w:rPr>
+                    <w:t xml:space="preserve"> </w:t>
+                  </w:r>
+                </w:p>
+                <w:p>
+                  <w:pPr>
+                    <w:spacing w:after="0" w:line="240" w:lineRule="auto"/>
+                    <w:rPr>
+                      <w:lang w:val="en-US"/>
+                    </w:rPr>
+                  </w:pPr>
+                  <w:r>
+                    <w:rPr>
+                      <w:lang w:val="en-US"/>
+                    </w:rPr>
+                    <w:tab/>
+                    <w:t>&lt;</w:t>
+                  </w:r>
+                  <w:proofErr w:type="gramStart"/>
+                  <w:r>
+                    <w:rPr>
+                      <w:lang w:val="en-US"/>
+                    </w:rPr>
+                    <w:t>context-</w:t>
+                  </w:r>
+                  <w:proofErr w:type="spellStart"/>
+                  <w:r>
+                    <w:rPr>
+                      <w:lang w:val="en-US"/>
+                    </w:rPr>
+                    <w:t>param</w:t>
+                  </w:r>
+                  <w:proofErr w:type="spellEnd"/>
+                  <w:proofErr w:type="gramEnd"/>
+                  <w:r>
+                    <w:rPr>
+                      <w:lang w:val="en-US"/>
+                    </w:rPr>
+                    <w:t>&gt;</w:t>
+                  </w:r>
+                </w:p>
+                <w:p>
+                  <w:pPr>
+                    <w:spacing w:after="0" w:line="240" w:lineRule="auto"/>
+                    <w:rPr>
+                      <w:lang w:val="en-US"/>
+                    </w:rPr>
+                  </w:pPr>
+                  <w:r>
+                    <w:rPr>
+                      <w:lang w:val="en-US"/>
+                    </w:rPr>
+                    <w:tab/>
+                  </w:r>
+                  <w:r>
+                    <w:rPr>
+                      <w:lang w:val="en-US"/>
+                    </w:rPr>
+                    <w:tab/>
+                    <w:t>&lt;</w:t>
+                  </w:r>
+                  <w:proofErr w:type="spellStart"/>
+                  <w:r>
+                    <w:rPr>
+                      <w:lang w:val="en-US"/>
+                    </w:rPr>
+                    <w:t>param</w:t>
+                  </w:r>
+                  <w:proofErr w:type="spellEnd"/>
+                  <w:r>
+                    <w:rPr>
+                      <w:lang w:val="en-US"/>
+                    </w:rPr>
+                    <w:t>-name&gt;</w:t>
+                  </w:r>
+                  <w:proofErr w:type="spellStart"/>
+                  <w:r>
+                    <w:rPr>
+                      <w:lang w:val="en-US"/>
+                    </w:rPr>
+                    <w:t>contextConfigLocation</w:t>
+                  </w:r>
+                  <w:proofErr w:type="spellEnd"/>
+                  <w:r>
+                    <w:rPr>
+                      <w:lang w:val="en-US"/>
+                    </w:rPr>
+                    <w:t>&lt;/</w:t>
+                  </w:r>
+                  <w:proofErr w:type="spellStart"/>
+                  <w:r>
+                    <w:rPr>
+                      <w:lang w:val="en-US"/>
+                    </w:rPr>
+                    <w:t>param</w:t>
+                  </w:r>
+                  <w:proofErr w:type="spellEnd"/>
+                  <w:r>
+                    <w:rPr>
+                      <w:lang w:val="en-US"/>
+                    </w:rPr>
+                    <w:t>-name&gt;</w:t>
+                  </w:r>
+                </w:p>
+                <w:p>
+                  <w:pPr>
+                    <w:spacing w:after="0" w:line="240" w:lineRule="auto"/>
+                    <w:rPr>
+                      <w:lang w:val="en-US"/>
+                    </w:rPr>
+                  </w:pPr>
+                  <w:r>
+                    <w:rPr>
+                      <w:lang w:val="en-US"/>
+                    </w:rPr>
+                    <w:tab/>
+                  </w:r>
+                  <w:r>
+                    <w:rPr>
+                      <w:lang w:val="en-US"/>
+                    </w:rPr>
+                    <w:tab/>
+                    <w:t>&lt;</w:t>
+                  </w:r>
+                  <w:proofErr w:type="spellStart"/>
+                  <w:r>
+                    <w:rPr>
+                      <w:lang w:val="en-US"/>
+                    </w:rPr>
+                    <w:t>param</w:t>
+                  </w:r>
+                  <w:proofErr w:type="spellEnd"/>
+                  <w:r>
+                    <w:rPr>
+                      <w:lang w:val="en-US"/>
+                    </w:rPr>
+                    <w:t>-value&gt;/WEB-INF/mvc-dispatcher-servlet.xml&lt;/</w:t>
+                  </w:r>
+                  <w:proofErr w:type="spellStart"/>
+                  <w:r>
+                    <w:rPr>
+                      <w:lang w:val="en-US"/>
+                    </w:rPr>
+                    <w:t>param</w:t>
+                  </w:r>
+                  <w:proofErr w:type="spellEnd"/>
+                  <w:r>
+                    <w:rPr>
+                      <w:lang w:val="en-US"/>
+                    </w:rPr>
+                    <w:t>-value&gt;</w:t>
+                  </w:r>
+                </w:p>
+                <w:p>
+                  <w:pPr>
+                    <w:spacing w:after="0" w:line="240" w:lineRule="auto"/>
+                    <w:rPr>
+                      <w:lang w:val="en-US"/>
+                    </w:rPr>
+                  </w:pPr>
+                  <w:r>
+                    <w:rPr>
+                      <w:lang w:val="en-US"/>
+                    </w:rPr>
+                    <w:tab/>
+                    <w:t>&lt;/context-</w:t>
+                  </w:r>
+                  <w:proofErr w:type="spellStart"/>
+                  <w:r>
+                    <w:rPr>
+                      <w:lang w:val="en-US"/>
+                    </w:rPr>
+                    <w:t>param</w:t>
+                  </w:r>
+                  <w:proofErr w:type="spellEnd"/>
+                  <w:r>
+                    <w:rPr>
+                      <w:lang w:val="en-US"/>
+                    </w:rPr>
+                    <w:t>&gt;</w:t>
+                  </w:r>
+                </w:p>
+                <w:p>
+                  <w:pPr>
+                    <w:spacing w:after="0" w:line="240" w:lineRule="auto"/>
+                    <w:rPr>
+                      <w:lang w:val="en-US"/>
+                    </w:rPr>
+                  </w:pPr>
+                  <w:r>
+                    <w:rPr>
+                      <w:lang w:val="en-US"/>
+                    </w:rPr>
+                    <w:t xml:space="preserve"> </w:t>
+                  </w:r>
+                </w:p>
+                <w:p>
+                  <w:pPr>
+                    <w:spacing w:after="0" w:line="240" w:lineRule="auto"/>
+                    <w:rPr>
+                      <w:lang w:val="en-US"/>
+                    </w:rPr>
+                  </w:pPr>
+                  <w:r>
+                    <w:rPr>
+                      <w:lang w:val="en-US"/>
+                    </w:rPr>
+                    <w:tab/>
+                    <w:t>&lt;</w:t>
+                  </w:r>
+                  <w:proofErr w:type="gramStart"/>
+                  <w:r>
+                    <w:rPr>
+                      <w:lang w:val="en-US"/>
+                    </w:rPr>
+                    <w:t>listener</w:t>
+                  </w:r>
+                  <w:proofErr w:type="gramEnd"/>
+                  <w:r>
+                    <w:rPr>
+                      <w:lang w:val="en-US"/>
+                    </w:rPr>
+                    <w:t>&gt;</w:t>
+                  </w:r>
+                </w:p>
+                <w:p>
+                  <w:pPr>
+                    <w:spacing w:after="0" w:line="240" w:lineRule="auto"/>
+                    <w:rPr>
+                      <w:lang w:val="en-US"/>
+                    </w:rPr>
+                  </w:pPr>
+                  <w:r>
+                    <w:rPr>
+                      <w:lang w:val="en-US"/>
+                    </w:rPr>
+                    <w:tab/>
+                  </w:r>
+                  <w:r>
+                    <w:rPr>
+                      <w:lang w:val="en-US"/>
+                    </w:rPr>
+                    <w:tab/>
+                    <w:t>&lt;</w:t>
+                  </w:r>
+                  <w:proofErr w:type="gramStart"/>
+                  <w:r>
+                    <w:rPr>
+                      <w:lang w:val="en-US"/>
+                    </w:rPr>
+                    <w:t>listener-class</w:t>
+                  </w:r>
+                  <w:proofErr w:type="gramEnd"/>
+                  <w:r>
+                    <w:rPr>
+                      <w:lang w:val="en-US"/>
+                    </w:rPr>
+                    <w:t>&gt;</w:t>
+                  </w:r>
+                </w:p>
+                <w:p>
+                  <w:pPr>
+                    <w:spacing w:after="0" w:line="240" w:lineRule="auto"/>
+                    <w:rPr>
+                      <w:lang w:val="en-US"/>
+                    </w:rPr>
+                  </w:pPr>
+                  <w:r>
+                    <w:rPr>
+                      <w:lang w:val="en-US"/>
+                    </w:rPr>
+                    <w:t xml:space="preserve">              </w:t>
+                  </w:r>
+                  <w:r>
+                    <w:rPr>
+                      <w:lang w:val="en-US"/>
+                    </w:rPr>
+                    <w:tab/>
+                  </w:r>
+                  <w:r>
+                    <w:rPr>
+                      <w:lang w:val="en-US"/>
+                    </w:rPr>
+                    <w:tab/>
+                  </w:r>
+                  <w:r>
+                    <w:rPr>
+                      <w:lang w:val="en-US"/>
+                    </w:rPr>
+                    <w:tab/>
+                  </w:r>
+                  <w:proofErr w:type="spellStart"/>
+                  <w:r>
+                    <w:rPr>
+                      <w:lang w:val="en-US"/>
+                    </w:rPr>
+                    <w:t>org.springframework.web.context.ContextLoaderListener</w:t>
+                  </w:r>
+                  <w:proofErr w:type="spellEnd"/>
+                </w:p>
+                <w:p>
+                  <w:pPr>
+                    <w:spacing w:after="0" w:line="240" w:lineRule="auto"/>
+                    <w:rPr>
+                      <w:lang w:val="en-US"/>
+                    </w:rPr>
+                  </w:pPr>
+                  <w:r>
+                    <w:rPr>
+                      <w:lang w:val="en-US"/>
+                    </w:rPr>
+                    <w:t xml:space="preserve">               </w:t>
+                  </w:r>
+                  <w:r>
+                    <w:rPr>
+                      <w:lang w:val="en-US"/>
+                    </w:rPr>
+                    <w:tab/>
+                    <w:t>&lt;/listener-class&gt;</w:t>
+                  </w:r>
+                </w:p>
+                <w:p>
+                  <w:pPr>
+                    <w:spacing w:after="0" w:line="240" w:lineRule="auto"/>
+                    <w:rPr>
+                      <w:lang w:val="en-US"/>
+                    </w:rPr>
+                  </w:pPr>
+                  <w:r>
+                    <w:rPr>
+                      <w:lang w:val="en-US"/>
+                    </w:rPr>
+                    <w:tab/>
+                    <w:t>&lt;/listener&gt;</w:t>
+                  </w:r>
+                </w:p>
+                <w:p>
+                  <w:pPr>
+                    <w:spacing w:after="0" w:line="240" w:lineRule="auto"/>
+                    <w:rPr>
+                      <w:lang w:val="en-US"/>
+                    </w:rPr>
+                  </w:pPr>
+                  <w:r>
+                    <w:rPr>
+                      <w:lang w:val="en-US"/>
+                    </w:rPr>
+                    <w:t xml:space="preserve"> </w:t>
+                  </w:r>
+                </w:p>
+                <w:p>
+                  <w:pPr>
+                    <w:spacing w:after="0" w:line="240" w:lineRule="auto"/>
+                    <w:rPr>
+                      <w:lang w:val="en-US"/>
+                    </w:rPr>
+                  </w:pPr>
+                  <w:r>
+                    <w:rPr>
+                      <w:lang w:val="en-US"/>
+                    </w:rPr>
+                    <w:t>&lt;/web-app&gt;</w:t>
+                  </w:r>
+                </w:p>
+              </w:txbxContent>
+            </v:textbox>
+            <w10:wrap type="none"/>
+            <w10:anchorlock/>
+          </v:shape>
+        </w:pict>
+      </w:r>
+    </w:p>
+    <w:p>
+      <w:pPr>
+        <w:pStyle w:val="ListParagraph"/>
+        <w:numPr>
+          <w:ilvl w:val="0"/>
+          <w:numId w:val="2"/>
+        </w:numPr>
+        <w:rPr>
+          <w:noProof/>
+          <w:lang w:eastAsia="pt-PT"/>
+        </w:rPr>
+      </w:pPr>
+      <w:r>
+        <w:rPr>
+          <w:noProof/>
+          <w:lang w:eastAsia="pt-PT"/>
+        </w:rPr>
+        <w:lastRenderedPageBreak/>
+        <w:t>Criar o ficheiro de configuração do servlet</w:t>
+      </w:r>
+      <w:r>
+        <w:rPr>
+          <w:noProof/>
+          <w:lang w:eastAsia="pt-PT"/>
+        </w:rPr>
+        <w:t xml:space="preserve"> (/WEB-INF/</w:t>
+      </w:r>
+      <w:r>
+        <w:rPr>
+          <w:noProof/>
+          <w:lang w:eastAsia="pt-PT"/>
+        </w:rPr>
+        <w:t>mvc-dispatcher-servlet</w:t>
+      </w:r>
+      <w:r>
+        <w:rPr>
+          <w:noProof/>
+          <w:lang w:eastAsia="pt-PT"/>
+        </w:rPr>
+        <w:t>.xml)</w:t>
+      </w:r>
+      <w:r>
+        <w:rPr>
+          <w:noProof/>
+          <w:lang w:eastAsia="pt-PT"/>
+        </w:rPr>
+        <w:br/>
+      </w:r>
+      <w:r>
+        <w:rPr>
+          <w:noProof/>
+          <w:lang w:val="en-US" w:eastAsia="zh-TW"/>
+        </w:rPr>
+      </w:r>
+      <w:r>
+        <w:rPr>
+          <w:noProof/>
+          <w:lang w:eastAsia="pt-PT"/>
+        </w:rPr>
+        <w:pict>
+          <v:shape id="_x0000_s1027" type="#_x0000_t202" style="width:417.6pt;height:1000.05pt;mso-height-percent:200;mso-position-horizontal-relative:char;mso-position-vertical-relative:line;mso-height-percent:200;mso-width-relative:margin;mso-height-relative:margin">
+            <v:textbox style="mso-fit-shape-to-text:t">
+              <w:txbxContent>
+                <w:p>
+                  <w:pPr>
+                    <w:spacing w:after="0" w:line="240" w:lineRule="auto"/>
+                    <w:rPr>
+                      <w:lang w:val="en-US"/>
+                    </w:rPr>
+                  </w:pPr>
+                  <w:proofErr w:type="gramStart"/>
+                  <w:r>
+                    <w:rPr>
+                      <w:lang w:val="en-US"/>
+                    </w:rPr>
+                    <w:t>&lt;?xml</w:t>
+                  </w:r>
+                  <w:proofErr w:type="gramEnd"/>
+                  <w:r>
+                    <w:rPr>
+                      <w:lang w:val="en-US"/>
+                    </w:rPr>
+                    <w:t xml:space="preserve"> version="1.0" encoding="UTF-8"?&gt;</w:t>
+                  </w:r>
+                </w:p>
+                <w:p>
+                  <w:pPr>
+                    <w:spacing w:after="0" w:line="240" w:lineRule="auto"/>
+                    <w:rPr>
+                      <w:lang w:val="en-US"/>
+                    </w:rPr>
+                  </w:pPr>
+                  <w:r>
+                    <w:rPr>
+                      <w:lang w:val="en-US"/>
+                    </w:rPr>
+                    <w:t xml:space="preserve">&lt;beans </w:t>
+                  </w:r>
+                  <w:proofErr w:type="spellStart"/>
+                  <w:r>
+                    <w:rPr>
+                      <w:lang w:val="en-US"/>
+                    </w:rPr>
+                    <w:t>xmlns</w:t>
+                  </w:r>
+                  <w:proofErr w:type="spellEnd"/>
+                  <w:r>
+                    <w:rPr>
+                      <w:lang w:val="en-US"/>
+                    </w:rPr>
+                    <w:t>="http://www.springframework.org/schema/beans"</w:t>
+                  </w:r>
+                </w:p>
+                <w:p>
+                  <w:pPr>
+                    <w:spacing w:after="0" w:line="240" w:lineRule="auto"/>
+                    <w:rPr>
+                      <w:lang w:val="en-US"/>
+                    </w:rPr>
+                  </w:pPr>
+                  <w:r>
+                    <w:rPr>
+                      <w:lang w:val="en-US"/>
+                    </w:rPr>
+                    <w:tab/>
+                  </w:r>
+                  <w:proofErr w:type="spellStart"/>
+                  <w:r>
+                    <w:rPr>
+                      <w:lang w:val="en-US"/>
+                    </w:rPr>
+                    <w:t>xmlns:context</w:t>
+                  </w:r>
+                  <w:proofErr w:type="spellEnd"/>
+                  <w:r>
+                    <w:rPr>
+                      <w:lang w:val="en-US"/>
+                    </w:rPr>
+                    <w:t>="http://www.springframework.org/schema/context"</w:t>
+                  </w:r>
+                </w:p>
+                <w:p>
+                  <w:pPr>
+                    <w:spacing w:after="0" w:line="240" w:lineRule="auto"/>
+                    <w:rPr>
+                      <w:lang w:val="en-US"/>
+                    </w:rPr>
+                  </w:pPr>
+                  <w:r>
+                    <w:rPr>
+                      <w:lang w:val="en-US"/>
+                    </w:rPr>
+                    <w:tab/>
+                  </w:r>
+                  <w:proofErr w:type="spellStart"/>
+                  <w:r>
+                    <w:rPr>
+                      <w:lang w:val="en-US"/>
+                    </w:rPr>
+                    <w:t>xmlns:xsi</w:t>
+                  </w:r>
+                  <w:proofErr w:type="spellEnd"/>
+                  <w:r>
+                    <w:rPr>
+                      <w:lang w:val="en-US"/>
+                    </w:rPr>
+                    <w:t>="http://www.w3.org/2001/XMLSchema-instance"</w:t>
+                  </w:r>
+                </w:p>
+                <w:p>
+                  <w:pPr>
+                    <w:spacing w:after="0" w:line="240" w:lineRule="auto"/>
+                    <w:rPr>
+                      <w:lang w:val="en-US"/>
+                    </w:rPr>
+                  </w:pPr>
+                  <w:r>
+                    <w:rPr>
+                      <w:lang w:val="en-US"/>
+                    </w:rPr>
+                    <w:tab/>
+                  </w:r>
+                  <w:proofErr w:type="spellStart"/>
+                  <w:proofErr w:type="gramStart"/>
+                  <w:r>
+                    <w:rPr>
+                      <w:lang w:val="en-US"/>
+                    </w:rPr>
+                    <w:t>xsi:</w:t>
+                  </w:r>
+                  <w:proofErr w:type="gramEnd"/>
+                  <w:r>
+                    <w:rPr>
+                      <w:lang w:val="en-US"/>
+                    </w:rPr>
+                    <w:t>schemaLocation</w:t>
+                  </w:r>
+                  <w:proofErr w:type="spellEnd"/>
+                  <w:r>
+                    <w:rPr>
+                      <w:lang w:val="en-US"/>
+                    </w:rPr>
+                    <w:t>="</w:t>
+                  </w:r>
+                </w:p>
+                <w:p>
+                  <w:pPr>
+                    <w:spacing w:after="0" w:line="240" w:lineRule="auto"/>
+                    <w:rPr>
+                      <w:lang w:val="en-US"/>
+                    </w:rPr>
+                  </w:pPr>
+                  <w:r>
+                    <w:rPr>
+                      <w:lang w:val="en-US"/>
+                    </w:rPr>
+                    <w:t xml:space="preserve">        http://www.springframework.org/schema/beans     </w:t>
+                  </w:r>
+                </w:p>
+                <w:p>
+                  <w:pPr>
+                    <w:spacing w:after="0" w:line="240" w:lineRule="auto"/>
+                    <w:rPr>
+                      <w:lang w:val="en-US"/>
+                    </w:rPr>
+                  </w:pPr>
+                  <w:r>
+                    <w:rPr>
+                      <w:lang w:val="en-US"/>
+                    </w:rPr>
+                    <w:t xml:space="preserve">        http://www.springframework.org/schema/beans/spring-beans-3.0.xsd</w:t>
+                  </w:r>
+                </w:p>
+                <w:p>
+                  <w:pPr>
+                    <w:spacing w:after="0" w:line="240" w:lineRule="auto"/>
+                    <w:rPr>
+                      <w:lang w:val="en-US"/>
+                    </w:rPr>
+                  </w:pPr>
+                  <w:r>
+                    <w:rPr>
+                      <w:lang w:val="en-US"/>
+                    </w:rPr>
+                    <w:t xml:space="preserve">        http://www.springframework.org/schema/context </w:t>
+                  </w:r>
+                </w:p>
+                <w:p>
+                  <w:pPr>
+                    <w:spacing w:after="0" w:line="240" w:lineRule="auto"/>
+                    <w:rPr>
+                      <w:lang w:val="en-US"/>
+                    </w:rPr>
+                  </w:pPr>
+                  <w:r>
+                    <w:rPr>
+                      <w:lang w:val="en-US"/>
+                    </w:rPr>
+                    <w:t xml:space="preserve">        http://www.springframework.org/schema/context/spring-context-3.0.xsd"&gt;</w:t>
+                  </w:r>
+                </w:p>
+                <w:p>
+                  <w:pPr>
+                    <w:spacing w:after="0" w:line="240" w:lineRule="auto"/>
+                    <w:rPr>
+                      <w:lang w:val="en-US"/>
+                    </w:rPr>
+                  </w:pPr>
+                  <w:r>
+                    <w:rPr>
+                      <w:lang w:val="en-US"/>
+                    </w:rPr>
+                    <w:t xml:space="preserve"> </w:t>
+                  </w:r>
+                </w:p>
+                <w:p>
+                  <w:pPr>
+                    <w:spacing w:after="0" w:line="240" w:lineRule="auto"/>
+                    <w:rPr>
+                      <w:lang w:val="en-US"/>
+                    </w:rPr>
+                  </w:pPr>
+                  <w:r>
+                    <w:rPr>
+                      <w:lang w:val="en-US"/>
+                    </w:rPr>
+                    <w:tab/>
+                    <w:t>&lt;</w:t>
+                  </w:r>
+                  <w:proofErr w:type="spellStart"/>
+                  <w:r>
+                    <w:rPr>
+                      <w:lang w:val="en-US"/>
+                    </w:rPr>
+                    <w:t>context</w:t>
+                  </w:r>
+                  <w:proofErr w:type="gramStart"/>
+                  <w:r>
+                    <w:rPr>
+                      <w:lang w:val="en-US"/>
+                    </w:rPr>
+                    <w:t>:component</w:t>
+                  </w:r>
+                  <w:proofErr w:type="spellEnd"/>
+                  <w:proofErr w:type="gramEnd"/>
+                  <w:r>
+                    <w:rPr>
+                      <w:lang w:val="en-US"/>
+                    </w:rPr>
+                    <w:t>-scan base-package="</w:t>
+                  </w:r>
+                  <w:proofErr w:type="spellStart"/>
+                  <w:r>
+                    <w:rPr>
+                      <w:lang w:val="en-US"/>
+                    </w:rPr>
+                    <w:t>com.altran.lab.spring</w:t>
+                  </w:r>
+                  <w:proofErr w:type="spellEnd"/>
+                  <w:r>
+                    <w:rPr>
+                      <w:lang w:val="en-US"/>
+                    </w:rPr>
+                    <w:t>" /&gt;</w:t>
+                  </w:r>
+                </w:p>
+                <w:p>
+                  <w:pPr>
+                    <w:spacing w:after="0" w:line="240" w:lineRule="auto"/>
+                    <w:rPr>
+                      <w:lang w:val="en-US"/>
+                    </w:rPr>
+                  </w:pPr>
+                  <w:r>
+                    <w:rPr>
+                      <w:lang w:val="en-US"/>
+                    </w:rPr>
+                    <w:t xml:space="preserve"> </w:t>
+                  </w:r>
+                </w:p>
+                <w:p>
+                  <w:pPr>
+                    <w:spacing w:after="0" w:line="240" w:lineRule="auto"/>
+                    <w:rPr>
+                      <w:lang w:val="en-US"/>
+                    </w:rPr>
+                  </w:pPr>
+                  <w:r>
+                    <w:rPr>
+                      <w:lang w:val="en-US"/>
+                    </w:rPr>
+                    <w:tab/>
+                    <w:t>&lt;bean class="org.springframework.web.servlet.view.InternalResourceViewResolver"&gt;</w:t>
+                  </w:r>
+                </w:p>
+                <w:p>
+                  <w:pPr>
+                    <w:spacing w:after="0" w:line="240" w:lineRule="auto"/>
+                    <w:rPr>
+                      <w:lang w:val="en-US"/>
+                    </w:rPr>
+                  </w:pPr>
+                  <w:r>
+                    <w:rPr>
+                      <w:lang w:val="en-US"/>
+                    </w:rPr>
+                    <w:tab/>
+                  </w:r>
+                  <w:r>
+                    <w:rPr>
+                      <w:lang w:val="en-US"/>
+                    </w:rPr>
+                    <w:tab/>
+                    <w:t>&lt;property name="prefix"&gt;</w:t>
+                  </w:r>
+                </w:p>
+                <w:p>
+                  <w:pPr>
+                    <w:spacing w:after="0" w:line="240" w:lineRule="auto"/>
+                    <w:rPr>
+                      <w:lang w:val="en-US"/>
+                    </w:rPr>
+                  </w:pPr>
+                  <w:r>
+                    <w:rPr>
+                      <w:lang w:val="en-US"/>
+                    </w:rPr>
+                    <w:tab/>
+                  </w:r>
+                  <w:r>
+                    <w:rPr>
+                      <w:lang w:val="en-US"/>
+                    </w:rPr>
+                    <w:tab/>
+                  </w:r>
+                  <w:r>
+                    <w:rPr>
+                      <w:lang w:val="en-US"/>
+                    </w:rPr>
+                    <w:tab/>
+                    <w:t>&lt;</w:t>
+                  </w:r>
+                  <w:proofErr w:type="gramStart"/>
+                  <w:r>
+                    <w:rPr>
+                      <w:lang w:val="en-US"/>
+                    </w:rPr>
+                    <w:t>value</w:t>
+                  </w:r>
+                  <w:proofErr w:type="gramEnd"/>
+                  <w:r>
+                    <w:rPr>
+                      <w:lang w:val="en-US"/>
+                    </w:rPr>
+                    <w:t>&gt;/WEB-INF/pages/&lt;/value&gt;</w:t>
+                  </w:r>
+                </w:p>
+                <w:p>
+                  <w:pPr>
+                    <w:spacing w:after="0" w:line="240" w:lineRule="auto"/>
+                    <w:rPr>
+                      <w:lang w:val="en-US"/>
+                    </w:rPr>
+                  </w:pPr>
+                  <w:r>
+                    <w:rPr>
+                      <w:lang w:val="en-US"/>
+                    </w:rPr>
+                    <w:tab/>
+                  </w:r>
+                  <w:r>
+                    <w:rPr>
+                      <w:lang w:val="en-US"/>
+                    </w:rPr>
+                    <w:tab/>
+                    <w:t>&lt;/property&gt;</w:t>
+                  </w:r>
+                </w:p>
+                <w:p>
+                  <w:pPr>
+                    <w:spacing w:after="0" w:line="240" w:lineRule="auto"/>
+                    <w:rPr>
+                      <w:lang w:val="en-US"/>
+                    </w:rPr>
+                  </w:pPr>
+                  <w:r>
+                    <w:rPr>
+                      <w:lang w:val="en-US"/>
+                    </w:rPr>
+                    <w:tab/>
+                  </w:r>
+                  <w:r>
+                    <w:rPr>
+                      <w:lang w:val="en-US"/>
+                    </w:rPr>
+                    <w:tab/>
+                    <w:t>&lt;property name="suffix"&gt;</w:t>
+                  </w:r>
+                </w:p>
+                <w:p>
+                  <w:pPr>
+                    <w:spacing w:after="0" w:line="240" w:lineRule="auto"/>
+                    <w:rPr>
+                      <w:lang w:val="en-US"/>
+                    </w:rPr>
+                  </w:pPr>
+                  <w:r>
+                    <w:rPr>
+                      <w:lang w:val="en-US"/>
+                    </w:rPr>
+                    <w:tab/>
+                  </w:r>
+                  <w:r>
+                    <w:rPr>
+                      <w:lang w:val="en-US"/>
+                    </w:rPr>
+                    <w:tab/>
+                  </w:r>
+                  <w:r>
+                    <w:rPr>
+                      <w:lang w:val="en-US"/>
+                    </w:rPr>
+                    <w:tab/>
+                    <w:t>&lt;</w:t>
+                  </w:r>
+                  <w:proofErr w:type="gramStart"/>
+                  <w:r>
+                    <w:rPr>
+                      <w:lang w:val="en-US"/>
+                    </w:rPr>
+                    <w:t>value</w:t>
+                  </w:r>
+                  <w:proofErr w:type="gramEnd"/>
+                  <w:r>
+                    <w:rPr>
+                      <w:lang w:val="en-US"/>
+                    </w:rPr>
+                    <w:t>&gt;.</w:t>
+                  </w:r>
+                  <w:proofErr w:type="spellStart"/>
+                  <w:r>
+                    <w:rPr>
+                      <w:lang w:val="en-US"/>
+                    </w:rPr>
+                    <w:t>jsp</w:t>
+                  </w:r>
+                  <w:proofErr w:type="spellEnd"/>
+                  <w:r>
+                    <w:rPr>
+                      <w:lang w:val="en-US"/>
+                    </w:rPr>
+                    <w:t>&lt;/value&gt;</w:t>
+                  </w:r>
+                </w:p>
+                <w:p>
+                  <w:pPr>
+                    <w:spacing w:after="0" w:line="240" w:lineRule="auto"/>
+                  </w:pPr>
+                  <w:r>
+                    <w:rPr>
+                      <w:lang w:val="en-US"/>
+                    </w:rPr>
+                    <w:tab/>
+                  </w:r>
+                  <w:r>
+                    <w:rPr>
+                      <w:lang w:val="en-US"/>
+                    </w:rPr>
+                    <w:tab/>
+                  </w:r>
+                  <w:r>
+                    <w:t>&lt;/property&gt;</w:t>
+                  </w:r>
+                </w:p>
+                <w:p>
+                  <w:pPr>
+                    <w:spacing w:after="0" w:line="240" w:lineRule="auto"/>
+                  </w:pPr>
+                  <w:r>
+                    <w:tab/>
+                    <w:t>&lt;/bean&gt;</w:t>
+                  </w:r>
+                </w:p>
+                <w:p>
+                  <w:pPr>
+                    <w:spacing w:after="0" w:line="240" w:lineRule="auto"/>
+                  </w:pPr>
+                  <w:r>
+                    <w:t xml:space="preserve"> </w:t>
+                  </w:r>
+                </w:p>
+                <w:p>
+                  <w:pPr>
+                    <w:spacing w:after="0" w:line="240" w:lineRule="auto"/>
+                    <w:rPr>
+                      <w:lang w:val="en-US"/>
+                    </w:rPr>
+                  </w:pPr>
+                  <w:r>
+                    <w:t>&lt;/beans&gt;</w:t>
+                  </w:r>
+                </w:p>
+              </w:txbxContent>
+            </v:textbox>
+            <w10:wrap type="none"/>
+            <w10:anchorlock/>
+          </v:shape>
+        </w:pict>
+      </w:r>
+    </w:p>
+    <w:p>
+      <w:pPr>
+        <w:pStyle w:val="ListParagraph"/>
+        <w:numPr>
+          <w:ilvl w:val="0"/>
+          <w:numId w:val="2"/>
+        </w:numPr>
+        <w:rPr>
+          <w:noProof/>
+          <w:lang w:eastAsia="pt-PT"/>
+        </w:rPr>
+      </w:pPr>
+      <w:r>
+        <w:rPr>
+          <w:noProof/>
+          <w:lang w:eastAsia="pt-PT"/>
+        </w:rPr>
+        <w:t xml:space="preserve">Criar pasta </w:t>
+      </w:r>
+      <w:r>
+        <w:t>/WEB-INF/pages/</w:t>
+      </w:r>
+    </w:p>
+    <w:p>
+      <w:pPr>
+        <w:pStyle w:val="ListParagraph"/>
+        <w:numPr>
+          <w:ilvl w:val="0"/>
+          <w:numId w:val="2"/>
+        </w:numPr>
+        <w:rPr>
+          <w:noProof/>
+          <w:lang w:eastAsia="pt-PT"/>
+        </w:rPr>
+      </w:pPr>
+      <w:r>
+        <w:t>Resultado:</w:t>
+      </w:r>
+      <w:r>
+        <w:br/>
+      </w:r>
+      <w:r>
+        <w:rPr>
+          <w:noProof/>
+          <w:lang w:eastAsia="pt-PT"/>
+        </w:rPr>
+        <w:drawing>
+          <wp:inline distT="0" distB="0" distL="0" distR="0">
+            <wp:extent cx="2419350" cy="2409825"/>
+            <wp:effectExtent l="19050" t="0" r="0" b="0"/>
+            <wp:docPr id="21" name="Picture 21"/>
+            <wp:cNvGraphicFramePr>
+              <a:graphicFrameLocks xmlns:a="http://schemas.openxmlformats.org/drawingml/2006/main" noChangeAspect="1"/>
+            </wp:cNvGraphicFramePr>
+            <a:graphic xmlns:a="http://schemas.openxmlformats.org/drawingml/2006/main">
+              <a:graphicData uri="http://schemas.openxmlformats.org/drawingml/2006/picture">
+                <pic:pic xmlns:pic="http://schemas.openxmlformats.org/drawingml/2006/picture">
+                  <pic:nvPicPr>
+                    <pic:cNvPr id="0" name="Picture 21"/>
+                    <pic:cNvPicPr>
+                      <a:picLocks noChangeAspect="1" noChangeArrowheads="1"/>
+                    </pic:cNvPicPr>
+                  </pic:nvPicPr>
+                  <pic:blipFill>
+                    <a:blip r:embed="rId10"/>
+                    <a:srcRect/>
+                    <a:stretch>
+                      <a:fillRect/>
+                    </a:stretch>
+                  </pic:blipFill>
+                  <pic:spPr bwMode="auto">
+                    <a:xfrm>
+                      <a:off x="0" y="0"/>
+                      <a:ext cx="2419350" cy="2409825"/>
+                    </a:xfrm>
+                    <a:prstGeom prst="rect">
+                      <a:avLst/>
+                    </a:prstGeom>
+                    <a:noFill/>
+                    <a:ln w="9525">
+                      <a:noFill/>
+                      <a:miter lim="800000"/>
+                      <a:headEnd/>
+                      <a:tailEnd/>
+                    </a:ln>
+                  </pic:spPr>
+                </pic:pic>
+              </a:graphicData>
+            </a:graphic>
+          </wp:inline>
+        </w:drawing>
+      </w:r>
+      <w:r>
+        <w:br/>
+      </w:r>
+    </w:p>
+    <w:p>
+      <w:pPr>
+        <w:pStyle w:val="Heading2"/>
+        <w:rPr>
+          <w:noProof/>
+          <w:lang w:eastAsia="pt-PT"/>
+        </w:rPr>
+      </w:pPr>
+      <w:r>
+        <w:rPr>
+          <w:noProof/>
+          <w:lang w:eastAsia="pt-PT"/>
+        </w:rPr>
+        <w:t>Criar um controller</w:t>
+      </w:r>
+      <w:r>
+        <w:rPr>
+          <w:noProof/>
+          <w:lang w:eastAsia="pt-PT"/>
+        </w:rPr>
+        <w:t xml:space="preserve"> + view</w:t>
+      </w:r>
+    </w:p>
+    <w:p>
+      <w:pPr>
+        <w:pStyle w:val="ListParagraph"/>
+        <w:numPr>
+          <w:ilvl w:val="0"/>
+          <w:numId w:val="3"/>
+        </w:numPr>
+        <w:rPr>
+          <w:lang w:eastAsia="pt-PT"/>
+        </w:rPr>
+      </w:pPr>
+      <w:r>
+        <w:rPr>
+          <w:lang w:eastAsia="pt-PT"/>
+        </w:rPr>
+        <w:t>Criar uma classe com o nome do controller “&lt;nome&gt;Controller”</w:t>
+      </w:r>
+      <w:r>
+        <w:rPr>
+          <w:lang w:eastAsia="pt-PT"/>
+        </w:rPr>
+        <w:br/>
+        <w:t xml:space="preserve">Nota: deverá ser num namespace que esteja presente (ou seja sub-namespace) na </w:t>
+      </w:r>
+      <w:r>
+        <w:rPr>
+          <w:lang w:eastAsia="pt-PT"/>
+        </w:rPr>
+        <w:lastRenderedPageBreak/>
+        <w:t>configuração do dispatcher servlet (ver mvc-dispatcher-servlet.xml)</w:t>
+      </w:r>
+      <w:r>
+        <w:rPr>
+          <w:lang w:eastAsia="pt-PT"/>
+        </w:rPr>
+        <w:br/>
+      </w:r>
+      <w:r>
+        <w:rPr>
+          <w:noProof/>
+          <w:lang w:eastAsia="pt-PT"/>
+        </w:rPr>
+        <w:drawing>
+          <wp:inline distT="0" distB="0" distL="0" distR="0">
+            <wp:extent cx="5400040" cy="3717579"/>
+            <wp:effectExtent l="19050" t="0" r="0" b="0"/>
+            <wp:docPr id="24" name="Picture 24"/>
+            <wp:cNvGraphicFramePr>
+              <a:graphicFrameLocks xmlns:a="http://schemas.openxmlformats.org/drawingml/2006/main" noChangeAspect="1"/>
+            </wp:cNvGraphicFramePr>
+            <a:graphic xmlns:a="http://schemas.openxmlformats.org/drawingml/2006/main">
+              <a:graphicData uri="http://schemas.openxmlformats.org/drawingml/2006/picture">
+                <pic:pic xmlns:pic="http://schemas.openxmlformats.org/drawingml/2006/picture">
+                  <pic:nvPicPr>
+                    <pic:cNvPr id="0" name="Picture 24"/>
+                    <pic:cNvPicPr>
+                      <a:picLocks noChangeAspect="1" noChangeArrowheads="1"/>
+                    </pic:cNvPicPr>
+                  </pic:nvPicPr>
+                  <pic:blipFill>
+                    <a:blip r:embed="rId11"/>
+                    <a:srcRect/>
+                    <a:stretch>
+                      <a:fillRect/>
+                    </a:stretch>
+                  </pic:blipFill>
+                  <pic:spPr bwMode="auto">
+                    <a:xfrm>
+                      <a:off x="0" y="0"/>
+                      <a:ext cx="5400040" cy="3717579"/>
+                    </a:xfrm>
+                    <a:prstGeom prst="rect">
+                      <a:avLst/>
+                    </a:prstGeom>
+                    <a:noFill/>
+                    <a:ln w="9525">
+                      <a:noFill/>
+                      <a:miter lim="800000"/>
+                      <a:headEnd/>
+                      <a:tailEnd/>
+                    </a:ln>
+                  </pic:spPr>
+                </pic:pic>
+              </a:graphicData>
+            </a:graphic>
+          </wp:inline>
+        </w:drawing>
+      </w:r>
+    </w:p>
+    <w:p>
+      <w:pPr>
+        <w:pStyle w:val="ListParagraph"/>
+        <w:numPr>
+          <w:ilvl w:val="0"/>
+          <w:numId w:val="3"/>
+        </w:numPr>
+        <w:rPr>
+          <w:lang w:val="en-US" w:eastAsia="pt-PT"/>
+        </w:rPr>
+      </w:pPr>
+      <w:proofErr w:type="spellStart"/>
+      <w:r>
+        <w:rPr>
+          <w:lang w:val="en-US" w:eastAsia="pt-PT"/>
+        </w:rPr>
+        <w:t>Alterar</w:t>
+      </w:r>
+      <w:proofErr w:type="spellEnd"/>
+      <w:r>
+        <w:rPr>
+          <w:lang w:val="en-US" w:eastAsia="pt-PT"/>
+        </w:rPr>
+        <w:t xml:space="preserve"> </w:t>
+      </w:r>
+      <w:proofErr w:type="spellStart"/>
+      <w:r>
+        <w:rPr>
+          <w:lang w:val="en-US" w:eastAsia="pt-PT"/>
+        </w:rPr>
+        <w:t>classe</w:t>
+      </w:r>
+      <w:proofErr w:type="spellEnd"/>
+      <w:r>
+        <w:rPr>
+          <w:lang w:val="en-US" w:eastAsia="pt-PT"/>
+        </w:rPr>
+        <w:t xml:space="preserve"> </w:t>
+      </w:r>
+      <w:proofErr w:type="spellStart"/>
+      <w:r>
+        <w:rPr>
+          <w:lang w:val="en-US" w:eastAsia="pt-PT"/>
+        </w:rPr>
+        <w:t>para</w:t>
+      </w:r>
+      <w:proofErr w:type="spellEnd"/>
+      <w:r>
+        <w:rPr>
+          <w:lang w:val="en-US" w:eastAsia="pt-PT"/>
+        </w:rPr>
+        <w:t>:</w:t>
+      </w:r>
+      <w:r>
+        <w:rPr>
+          <w:lang w:val="en-US" w:eastAsia="pt-PT"/>
+        </w:rPr>
+        <w:br/>
+      </w:r>
+      <w:r>
+        <w:rPr>
+          <w:noProof/>
+          <w:lang w:val="en-US" w:eastAsia="zh-TW"/>
+        </w:rPr>
+      </w:r>
+      <w:r>
+        <w:rPr>
+          <w:lang w:val="en-US" w:eastAsia="pt-PT"/>
+        </w:rPr>
+        <w:pict>
+          <v:shape id="_x0000_s1028" type="#_x0000_t202" style="width:425.3pt;height:841.05pt;mso-height-percent:200;mso-position-horizontal-relative:char;mso-position-vertical-relative:line;mso-height-percent:200;mso-width-relative:margin;mso-height-relative:margin">
+            <v:textbox style="mso-fit-shape-to-text:t">
+              <w:txbxContent>
+                <w:p>
+                  <w:pPr>
+                    <w:spacing w:after="0" w:line="240" w:lineRule="auto"/>
+                    <w:rPr>
+                      <w:lang w:val="en-US"/>
+                    </w:rPr>
+                  </w:pPr>
+                  <w:proofErr w:type="gramStart"/>
+                  <w:r>
+                    <w:rPr>
+                      <w:lang w:val="en-US"/>
+                    </w:rPr>
+                    <w:t>package</w:t>
+                  </w:r>
+                  <w:proofErr w:type="gramEnd"/>
+                  <w:r>
+                    <w:rPr>
+                      <w:lang w:val="en-US"/>
+                    </w:rPr>
+                    <w:t xml:space="preserve"> </w:t>
+                  </w:r>
+                  <w:proofErr w:type="spellStart"/>
+                  <w:r>
+                    <w:rPr>
+                      <w:lang w:val="en-US"/>
+                    </w:rPr>
+                    <w:t>com.altran.lab.spring</w:t>
+                  </w:r>
+                  <w:proofErr w:type="spellEnd"/>
+                  <w:r>
+                    <w:rPr>
+                      <w:lang w:val="en-US"/>
+                    </w:rPr>
+                    <w:t>;</w:t>
+                  </w:r>
+                </w:p>
+                <w:p>
+                  <w:pPr>
+                    <w:spacing w:after="0" w:line="240" w:lineRule="auto"/>
+                    <w:rPr>
+                      <w:lang w:val="en-US"/>
+                    </w:rPr>
+                  </w:pPr>
+                </w:p>
+                <w:p>
+                  <w:pPr>
+                    <w:spacing w:after="0" w:line="240" w:lineRule="auto"/>
+                    <w:rPr>
+                      <w:lang w:val="en-US"/>
+                    </w:rPr>
+                  </w:pPr>
+                  <w:proofErr w:type="gramStart"/>
+                  <w:r>
+                    <w:rPr>
+                      <w:lang w:val="en-US"/>
+                    </w:rPr>
+                    <w:t>import</w:t>
+                  </w:r>
+                  <w:proofErr w:type="gramEnd"/>
+                  <w:r>
+                    <w:rPr>
+                      <w:lang w:val="en-US"/>
+                    </w:rPr>
+                    <w:t xml:space="preserve"> </w:t>
+                  </w:r>
+                  <w:proofErr w:type="spellStart"/>
+                  <w:r>
+                    <w:rPr>
+                      <w:lang w:val="en-US"/>
+                    </w:rPr>
+                    <w:t>org.springframework.stereotype.Controller</w:t>
+                  </w:r>
+                  <w:proofErr w:type="spellEnd"/>
+                  <w:r>
+                    <w:rPr>
+                      <w:lang w:val="en-US"/>
+                    </w:rPr>
+                    <w:t>;</w:t>
+                  </w:r>
+                </w:p>
+                <w:p>
+                  <w:pPr>
+                    <w:spacing w:after="0" w:line="240" w:lineRule="auto"/>
+                    <w:rPr>
+                      <w:lang w:val="en-US"/>
+                    </w:rPr>
+                  </w:pPr>
+                  <w:proofErr w:type="gramStart"/>
+                  <w:r>
+                    <w:rPr>
+                      <w:lang w:val="en-US"/>
+                    </w:rPr>
+                    <w:t>import</w:t>
+                  </w:r>
+                  <w:proofErr w:type="gramEnd"/>
+                  <w:r>
+                    <w:rPr>
+                      <w:lang w:val="en-US"/>
+                    </w:rPr>
+                    <w:t xml:space="preserve"> </w:t>
+                  </w:r>
+                  <w:proofErr w:type="spellStart"/>
+                  <w:r>
+                    <w:rPr>
+                      <w:lang w:val="en-US"/>
+                    </w:rPr>
+                    <w:t>org.springframework.ui.Model</w:t>
+                  </w:r>
+                  <w:proofErr w:type="spellEnd"/>
+                  <w:r>
+                    <w:rPr>
+                      <w:lang w:val="en-US"/>
+                    </w:rPr>
+                    <w:t>;</w:t>
+                  </w:r>
+                </w:p>
+                <w:p>
+                  <w:pPr>
+                    <w:spacing w:after="0" w:line="240" w:lineRule="auto"/>
+                    <w:rPr>
+                      <w:lang w:val="en-US"/>
+                    </w:rPr>
+                  </w:pPr>
+                  <w:proofErr w:type="gramStart"/>
+                  <w:r>
+                    <w:rPr>
+                      <w:lang w:val="en-US"/>
+                    </w:rPr>
+                    <w:t>import</w:t>
+                  </w:r>
+                  <w:proofErr w:type="gramEnd"/>
+                  <w:r>
+                    <w:rPr>
+                      <w:lang w:val="en-US"/>
+                    </w:rPr>
+                    <w:t xml:space="preserve"> </w:t>
+                  </w:r>
+                  <w:proofErr w:type="spellStart"/>
+                  <w:r>
+                    <w:rPr>
+                      <w:lang w:val="en-US"/>
+                    </w:rPr>
+                    <w:t>org.springframework.web.bind.annotation.RequestMapping</w:t>
+                  </w:r>
+                  <w:proofErr w:type="spellEnd"/>
+                  <w:r>
+                    <w:rPr>
+                      <w:lang w:val="en-US"/>
+                    </w:rPr>
+                    <w:t>;</w:t>
+                  </w:r>
+                </w:p>
+                <w:p>
+                  <w:pPr>
+                    <w:spacing w:after="0" w:line="240" w:lineRule="auto"/>
+                    <w:rPr>
+                      <w:lang w:val="en-US"/>
+                    </w:rPr>
+                  </w:pPr>
+                  <w:proofErr w:type="gramStart"/>
+                  <w:r>
+                    <w:rPr>
+                      <w:lang w:val="en-US"/>
+                    </w:rPr>
+                    <w:t>import</w:t>
+                  </w:r>
+                  <w:proofErr w:type="gramEnd"/>
+                  <w:r>
+                    <w:rPr>
+                      <w:lang w:val="en-US"/>
+                    </w:rPr>
+                    <w:t xml:space="preserve"> </w:t>
+                  </w:r>
+                  <w:proofErr w:type="spellStart"/>
+                  <w:r>
+                    <w:rPr>
+                      <w:lang w:val="en-US"/>
+                    </w:rPr>
+                    <w:t>org.springframework.web.bind.annotation.RequestMethod</w:t>
+                  </w:r>
+                  <w:proofErr w:type="spellEnd"/>
+                  <w:r>
+                    <w:rPr>
+                      <w:lang w:val="en-US"/>
+                    </w:rPr>
+                    <w:t>;</w:t>
+                  </w:r>
+                </w:p>
+                <w:p>
+                  <w:pPr>
+                    <w:spacing w:after="0" w:line="240" w:lineRule="auto"/>
+                    <w:rPr>
+                      <w:lang w:val="en-US"/>
+                    </w:rPr>
+                  </w:pPr>
+                </w:p>
+                <w:p>
+                  <w:pPr>
+                    <w:spacing w:after="0" w:line="240" w:lineRule="auto"/>
+                  </w:pPr>
+                  <w:r>
+                    <w:t>@Controller</w:t>
+                  </w:r>
+                </w:p>
+                <w:p>
+                  <w:pPr>
+                    <w:spacing w:after="0" w:line="240" w:lineRule="auto"/>
+                  </w:pPr>
+                  <w:r>
+                    <w:t>@RequestMapping("/welcome") /* Recomendado, no entanto é feito automaticamente com base no nome do controller (WelcomeController -&gt; "/welcome*")*/</w:t>
+                  </w:r>
+                </w:p>
+                <w:p>
+                  <w:pPr>
+                    <w:spacing w:after="0" w:line="240" w:lineRule="auto"/>
+                    <w:rPr>
+                      <w:lang w:val="en-US"/>
+                    </w:rPr>
+                  </w:pPr>
+                  <w:proofErr w:type="gramStart"/>
+                  <w:r>
+                    <w:rPr>
+                      <w:lang w:val="en-US"/>
+                    </w:rPr>
+                    <w:t>public</w:t>
+                  </w:r>
+                  <w:proofErr w:type="gramEnd"/>
+                  <w:r>
+                    <w:rPr>
+                      <w:lang w:val="en-US"/>
+                    </w:rPr>
+                    <w:t xml:space="preserve"> class </w:t>
+                  </w:r>
+                  <w:proofErr w:type="spellStart"/>
+                  <w:r>
+                    <w:rPr>
+                      <w:lang w:val="en-US"/>
+                    </w:rPr>
+                    <w:t>WelcomeController</w:t>
+                  </w:r>
+                  <w:proofErr w:type="spellEnd"/>
+                  <w:r>
+                    <w:rPr>
+                      <w:lang w:val="en-US"/>
+                    </w:rPr>
+                    <w:t xml:space="preserve"> {</w:t>
+                  </w:r>
+                </w:p>
+                <w:p>
+                  <w:pPr>
+                    <w:spacing w:after="0" w:line="240" w:lineRule="auto"/>
+                    <w:rPr>
+                      <w:lang w:val="en-US"/>
+                    </w:rPr>
+                  </w:pPr>
+                  <w:r>
+                    <w:rPr>
+                      <w:lang w:val="en-US"/>
+                    </w:rPr>
+                    <w:t xml:space="preserve">    </w:t>
+                  </w:r>
+                </w:p>
+                <w:p>
+                  <w:pPr>
+                    <w:spacing w:after="0" w:line="240" w:lineRule="auto"/>
+                    <w:rPr>
+                      <w:lang w:val="en-US"/>
+                    </w:rPr>
+                  </w:pPr>
+                  <w:r>
+                    <w:rPr>
+                      <w:lang w:val="en-US"/>
+                    </w:rPr>
+                    <w:t xml:space="preserve">    </w:t>
+                  </w:r>
+                  <w:proofErr w:type="gramStart"/>
+                  <w:r>
+                    <w:rPr>
+                      <w:lang w:val="en-US"/>
+                    </w:rPr>
+                    <w:t>@</w:t>
+                  </w:r>
+                  <w:proofErr w:type="spellStart"/>
+                  <w:r>
+                    <w:rPr>
+                      <w:lang w:val="en-US"/>
+                    </w:rPr>
+                    <w:t>RequestMapping</w:t>
+                  </w:r>
+                  <w:proofErr w:type="spellEnd"/>
+                  <w:r>
+                    <w:rPr>
+                      <w:lang w:val="en-US"/>
+                    </w:rPr>
+                    <w:t>(</w:t>
+                  </w:r>
+                  <w:proofErr w:type="gramEnd"/>
+                  <w:r>
+                    <w:rPr>
+                      <w:lang w:val="en-US"/>
+                    </w:rPr>
+                    <w:t xml:space="preserve">value = "", method = </w:t>
+                  </w:r>
+                  <w:proofErr w:type="spellStart"/>
+                  <w:r>
+                    <w:rPr>
+                      <w:lang w:val="en-US"/>
+                    </w:rPr>
+                    <w:t>RequestMethod.GET</w:t>
+                  </w:r>
+                  <w:proofErr w:type="spellEnd"/>
+                  <w:r>
+                    <w:rPr>
+                      <w:lang w:val="en-US"/>
+                    </w:rPr>
+                    <w:t xml:space="preserve">) /* </w:t>
+                  </w:r>
+                  <w:proofErr w:type="spellStart"/>
+                  <w:r>
+                    <w:rPr>
+                      <w:lang w:val="en-US"/>
+                    </w:rPr>
+                    <w:t>Só</w:t>
+                  </w:r>
+                  <w:proofErr w:type="spellEnd"/>
+                  <w:r>
+                    <w:rPr>
+                      <w:lang w:val="en-US"/>
+                    </w:rPr>
+                    <w:t xml:space="preserve"> </w:t>
+                  </w:r>
+                  <w:proofErr w:type="spellStart"/>
+                  <w:r>
+                    <w:rPr>
+                      <w:lang w:val="en-US"/>
+                    </w:rPr>
+                    <w:t>responde</w:t>
+                  </w:r>
+                  <w:proofErr w:type="spellEnd"/>
+                  <w:r>
+                    <w:rPr>
+                      <w:lang w:val="en-US"/>
+                    </w:rPr>
+                    <w:t xml:space="preserve"> a HTTP get's */</w:t>
+                  </w:r>
+                </w:p>
+                <w:p>
+                  <w:pPr>
+                    <w:spacing w:after="0" w:line="240" w:lineRule="auto"/>
+                    <w:rPr>
+                      <w:lang w:val="en-US"/>
+                    </w:rPr>
+                  </w:pPr>
+                  <w:r>
+                    <w:rPr>
+                      <w:lang w:val="en-US"/>
+                    </w:rPr>
+                    <w:t xml:space="preserve">    </w:t>
+                  </w:r>
+                  <w:proofErr w:type="gramStart"/>
+                  <w:r>
+                    <w:rPr>
+                      <w:lang w:val="en-US"/>
+                    </w:rPr>
+                    <w:t>public</w:t>
+                  </w:r>
+                  <w:proofErr w:type="gramEnd"/>
+                  <w:r>
+                    <w:rPr>
+                      <w:lang w:val="en-US"/>
+                    </w:rPr>
+                    <w:t xml:space="preserve"> String welcome(Model model) {</w:t>
+                  </w:r>
+                </w:p>
+                <w:p>
+                  <w:pPr>
+                    <w:spacing w:after="0" w:line="240" w:lineRule="auto"/>
+                    <w:rPr>
+                      <w:lang w:val="en-US"/>
+                    </w:rPr>
+                  </w:pPr>
+                  <w:r>
+                    <w:rPr>
+                      <w:lang w:val="en-US"/>
+                    </w:rPr>
+                    <w:t xml:space="preserve">    </w:t>
+                  </w:r>
+                </w:p>
+                <w:p>
+                  <w:pPr>
+                    <w:spacing w:after="0" w:line="240" w:lineRule="auto"/>
+                  </w:pPr>
+                  <w:r>
+                    <w:rPr>
+                      <w:lang w:val="en-US"/>
+                    </w:rPr>
+                    <w:t xml:space="preserve">        </w:t>
+                  </w:r>
+                  <w:r>
+                    <w:t>model.addAttribute("message", "Welcome! This is a custom message!"); /* Poderá ser acedido pela página jsp através de EL (Expression Language): ${chave} */</w:t>
+                  </w:r>
+                </w:p>
+                <w:p>
+                  <w:pPr>
+                    <w:spacing w:after="0" w:line="240" w:lineRule="auto"/>
+                  </w:pPr>
+                  <w:r>
+                    <w:t xml:space="preserve">        </w:t>
+                  </w:r>
+                </w:p>
+                <w:p>
+                  <w:pPr>
+                    <w:spacing w:after="0" w:line="240" w:lineRule="auto"/>
+                  </w:pPr>
+                  <w:r>
+                    <w:t xml:space="preserve">        return "welcome"; /* Nome de view. Pode ser retornado um ModelAndView.*/</w:t>
+                  </w:r>
+                </w:p>
+                <w:p>
+                  <w:pPr>
+                    <w:spacing w:after="0" w:line="240" w:lineRule="auto"/>
+                    <w:rPr>
+                      <w:lang w:val="en-US"/>
+                    </w:rPr>
+                  </w:pPr>
+                  <w:r>
+                    <w:t xml:space="preserve">    </w:t>
+                  </w:r>
+                  <w:r>
+                    <w:rPr>
+                      <w:lang w:val="en-US"/>
+                    </w:rPr>
+                    <w:t>}</w:t>
+                  </w:r>
+                </w:p>
+                <w:p>
+                  <w:pPr>
+                    <w:spacing w:after="0" w:line="240" w:lineRule="auto"/>
+                    <w:rPr>
+                      <w:lang w:val="en-US"/>
+                    </w:rPr>
+                  </w:pPr>
+                  <w:r>
+                    <w:rPr>
+                      <w:lang w:val="en-US"/>
+                    </w:rPr>
+                    <w:t xml:space="preserve">    </w:t>
+                  </w:r>
+                </w:p>
+                <w:p>
+                  <w:pPr>
+                    <w:spacing w:after="0" w:line="240" w:lineRule="auto"/>
+                  </w:pPr>
+                  <w:r>
+                    <w:rPr>
+                      <w:lang w:val="en-US"/>
+                    </w:rPr>
+                    <w:t>}</w:t>
+                  </w:r>
+                </w:p>
+              </w:txbxContent>
+            </v:textbox>
+            <w10:wrap type="none"/>
+            <w10:anchorlock/>
+          </v:shape>
+        </w:pict>
+      </w:r>
+    </w:p>
+    <w:p>
+      <w:pPr>
+        <w:pStyle w:val="ListParagraph"/>
+        <w:numPr>
+          <w:ilvl w:val="0"/>
+          <w:numId w:val="3"/>
+        </w:numPr>
+        <w:rPr>
+          <w:lang w:val="en-US" w:eastAsia="pt-PT"/>
+        </w:rPr>
+      </w:pPr>
+      <w:proofErr w:type="spellStart"/>
+      <w:r>
+        <w:rPr>
+          <w:lang w:val="en-US" w:eastAsia="pt-PT"/>
+        </w:rPr>
+        <w:lastRenderedPageBreak/>
+        <w:t>Criar</w:t>
+      </w:r>
+      <w:proofErr w:type="spellEnd"/>
+      <w:r>
+        <w:rPr>
+          <w:lang w:val="en-US" w:eastAsia="pt-PT"/>
+        </w:rPr>
+        <w:t xml:space="preserve"> </w:t>
+      </w:r>
+      <w:proofErr w:type="spellStart"/>
+      <w:r>
+        <w:rPr>
+          <w:lang w:val="en-US" w:eastAsia="pt-PT"/>
+        </w:rPr>
+        <w:t>página</w:t>
+      </w:r>
+      <w:proofErr w:type="spellEnd"/>
+      <w:r>
+        <w:rPr>
+          <w:lang w:val="en-US" w:eastAsia="pt-PT"/>
+        </w:rPr>
+        <w:t xml:space="preserve"> /WEB-INF/pages/welcome.jsp</w:t>
+      </w:r>
+      <w:r>
+        <w:rPr>
+          <w:lang w:val="en-US" w:eastAsia="pt-PT"/>
+        </w:rPr>
+        <w:br/>
+      </w:r>
+      <w:r>
+        <w:rPr>
+          <w:noProof/>
+          <w:lang w:eastAsia="pt-PT"/>
+        </w:rPr>
+        <w:drawing>
+          <wp:inline distT="0" distB="0" distL="0" distR="0">
+            <wp:extent cx="5400040" cy="2985280"/>
+            <wp:effectExtent l="19050" t="0" r="0" b="0"/>
+            <wp:docPr id="38" name="Picture 38"/>
+            <wp:cNvGraphicFramePr>
+              <a:graphicFrameLocks xmlns:a="http://schemas.openxmlformats.org/drawingml/2006/main" noChangeAspect="1"/>
+            </wp:cNvGraphicFramePr>
+            <a:graphic xmlns:a="http://schemas.openxmlformats.org/drawingml/2006/main">
+              <a:graphicData uri="http://schemas.openxmlformats.org/drawingml/2006/picture">
+                <pic:pic xmlns:pic="http://schemas.openxmlformats.org/drawingml/2006/picture">
+                  <pic:nvPicPr>
+                    <pic:cNvPr id="0" name="Picture 38"/>
+                    <pic:cNvPicPr>
+                      <a:picLocks noChangeAspect="1" noChangeArrowheads="1"/>
+                    </pic:cNvPicPr>
+                  </pic:nvPicPr>
+                  <pic:blipFill>
+                    <a:blip r:embed="rId12"/>
+                    <a:srcRect/>
+                    <a:stretch>
+                      <a:fillRect/>
+                    </a:stretch>
+                  </pic:blipFill>
+                  <pic:spPr bwMode="auto">
+                    <a:xfrm>
+                      <a:off x="0" y="0"/>
+                      <a:ext cx="5400040" cy="2985280"/>
+                    </a:xfrm>
+                    <a:prstGeom prst="rect">
+                      <a:avLst/>
+                    </a:prstGeom>
+                    <a:noFill/>
+                    <a:ln w="9525">
+                      <a:noFill/>
+                      <a:miter lim="800000"/>
+                      <a:headEnd/>
+                      <a:tailEnd/>
+                    </a:ln>
+                  </pic:spPr>
+                </pic:pic>
+              </a:graphicData>
+            </a:graphic>
+          </wp:inline>
+        </w:drawing>
+      </w:r>
+    </w:p>
+    <w:p>
+      <w:pPr>
+        <w:pStyle w:val="ListParagraph"/>
+        <w:numPr>
+          <w:ilvl w:val="0"/>
+          <w:numId w:val="3"/>
+        </w:numPr>
+        <w:rPr>
+          <w:lang w:eastAsia="pt-PT"/>
+        </w:rPr>
+      </w:pPr>
+      <w:r>
+        <w:rPr>
+          <w:lang w:eastAsia="pt-PT"/>
+        </w:rPr>
+        <w:t>Alterar conteudo da pagina criada</w:t>
+      </w:r>
+      <w:r>
+        <w:rPr>
+          <w:lang w:eastAsia="pt-PT"/>
+        </w:rPr>
+        <w:br/>
+      </w:r>
+      <w:r>
+        <w:rPr>
+          <w:noProof/>
+          <w:lang w:val="en-US" w:eastAsia="zh-TW"/>
+        </w:rPr>
+      </w:r>
+      <w:r>
+        <w:rPr>
+          <w:lang w:val="en-US" w:eastAsia="pt-PT"/>
+        </w:rPr>
+        <w:pict>
+          <v:shape id="_x0000_s1029" type="#_x0000_t202" style="width:425.3pt;height:841.05pt;mso-height-percent:200;mso-position-horizontal-relative:char;mso-position-vertical-relative:line;mso-height-percent:200;mso-width-relative:margin;mso-height-relative:margin">
+            <v:textbox style="mso-fit-shape-to-text:t">
+              <w:txbxContent>
+                <w:p>
+                  <w:pPr>
+                    <w:spacing w:after="0" w:line="240" w:lineRule="auto"/>
+                    <w:rPr>
+                      <w:lang w:val="en-US"/>
+                    </w:rPr>
+                  </w:pPr>
+                  <w:r>
+                    <w:rPr>
+                      <w:lang w:val="en-US"/>
+                    </w:rPr>
+                    <w:t xml:space="preserve">&lt;%@page </w:t>
+                  </w:r>
+                  <w:proofErr w:type="spellStart"/>
+                  <w:r>
+                    <w:rPr>
+                      <w:lang w:val="en-US"/>
+                    </w:rPr>
+                    <w:t>contentType</w:t>
+                  </w:r>
+                  <w:proofErr w:type="spellEnd"/>
+                  <w:r>
+                    <w:rPr>
+                      <w:lang w:val="en-US"/>
+                    </w:rPr>
+                    <w:t xml:space="preserve">="text/html" </w:t>
+                  </w:r>
+                  <w:proofErr w:type="spellStart"/>
+                  <w:r>
+                    <w:rPr>
+                      <w:lang w:val="en-US"/>
+                    </w:rPr>
+                    <w:t>pageEncoding</w:t>
+                  </w:r>
+                  <w:proofErr w:type="spellEnd"/>
+                  <w:r>
+                    <w:rPr>
+                      <w:lang w:val="en-US"/>
+                    </w:rPr>
+                    <w:t>="UTF-8"%&gt;</w:t>
+                  </w:r>
+                </w:p>
+                <w:p>
+                  <w:pPr>
+                    <w:spacing w:after="0" w:line="240" w:lineRule="auto"/>
+                    <w:rPr>
+                      <w:lang w:val="en-US"/>
+                    </w:rPr>
+                  </w:pPr>
+                  <w:proofErr w:type="gramStart"/>
+                  <w:r>
+                    <w:rPr>
+                      <w:lang w:val="en-US"/>
+                    </w:rPr>
+                    <w:t>&lt;!DOCTYPE</w:t>
+                  </w:r>
+                  <w:proofErr w:type="gramEnd"/>
+                  <w:r>
+                    <w:rPr>
+                      <w:lang w:val="en-US"/>
+                    </w:rPr>
+                    <w:t xml:space="preserve"> html&gt;</w:t>
+                  </w:r>
+                </w:p>
+                <w:p>
+                  <w:pPr>
+                    <w:spacing w:after="0" w:line="240" w:lineRule="auto"/>
+                    <w:rPr>
+                      <w:lang w:val="en-US"/>
+                    </w:rPr>
+                  </w:pPr>
+                  <w:r>
+                    <w:rPr>
+                      <w:lang w:val="en-US"/>
+                    </w:rPr>
+                    <w:t>&lt;</w:t>
+                  </w:r>
+                  <w:proofErr w:type="gramStart"/>
+                  <w:r>
+                    <w:rPr>
+                      <w:lang w:val="en-US"/>
+                    </w:rPr>
+                    <w:t>html</w:t>
+                  </w:r>
+                  <w:proofErr w:type="gramEnd"/>
+                  <w:r>
+                    <w:rPr>
+                      <w:lang w:val="en-US"/>
+                    </w:rPr>
+                    <w:t>&gt;</w:t>
+                  </w:r>
+                </w:p>
+                <w:p>
+                  <w:pPr>
+                    <w:spacing w:after="0" w:line="240" w:lineRule="auto"/>
+                    <w:rPr>
+                      <w:lang w:val="en-US"/>
+                    </w:rPr>
+                  </w:pPr>
+                  <w:r>
+                    <w:rPr>
+                      <w:lang w:val="en-US"/>
+                    </w:rPr>
+                    <w:t xml:space="preserve">    &lt;</w:t>
+                  </w:r>
+                  <w:proofErr w:type="gramStart"/>
+                  <w:r>
+                    <w:rPr>
+                      <w:lang w:val="en-US"/>
+                    </w:rPr>
+                    <w:t>head</w:t>
+                  </w:r>
+                  <w:proofErr w:type="gramEnd"/>
+                  <w:r>
+                    <w:rPr>
+                      <w:lang w:val="en-US"/>
+                    </w:rPr>
+                    <w:t>&gt;</w:t>
+                  </w:r>
+                </w:p>
+                <w:p>
+                  <w:pPr>
+                    <w:spacing w:after="0" w:line="240" w:lineRule="auto"/>
+                    <w:rPr>
+                      <w:lang w:val="en-US"/>
+                    </w:rPr>
+                  </w:pPr>
+                  <w:r>
+                    <w:rPr>
+                      <w:lang w:val="en-US"/>
+                    </w:rPr>
+                    <w:t xml:space="preserve">        </w:t>
+                  </w:r>
+                  <w:proofErr w:type="gramStart"/>
+                  <w:r>
+                    <w:rPr>
+                      <w:lang w:val="en-US"/>
+                    </w:rPr>
+                    <w:t>&lt;!--</w:t>
+                  </w:r>
+                  <w:proofErr w:type="gramEnd"/>
+                  <w:r>
+                    <w:rPr>
+                      <w:lang w:val="en-US"/>
+                    </w:rPr>
+                    <w:t xml:space="preserve"> Latest compiled and minified CSS --&gt;</w:t>
+                  </w:r>
+                </w:p>
+                <w:p>
+                  <w:pPr>
+                    <w:spacing w:after="0" w:line="240" w:lineRule="auto"/>
+                    <w:rPr>
+                      <w:lang w:val="en-US"/>
+                    </w:rPr>
+                  </w:pPr>
+                  <w:r>
+                    <w:rPr>
+                      <w:lang w:val="en-US"/>
+                    </w:rPr>
+                    <w:t xml:space="preserve">        &lt;link </w:t>
+                  </w:r>
+                  <w:proofErr w:type="spellStart"/>
+                  <w:r>
+                    <w:rPr>
+                      <w:lang w:val="en-US"/>
+                    </w:rPr>
+                    <w:t>rel</w:t>
+                  </w:r>
+                  <w:proofErr w:type="spellEnd"/>
+                  <w:r>
+                    <w:rPr>
+                      <w:lang w:val="en-US"/>
+                    </w:rPr>
+                    <w:t>="</w:t>
+                  </w:r>
+                  <w:proofErr w:type="spellStart"/>
+                  <w:r>
+                    <w:rPr>
+                      <w:lang w:val="en-US"/>
+                    </w:rPr>
+                    <w:t>stylesheet</w:t>
+                  </w:r>
+                  <w:proofErr w:type="spellEnd"/>
+                  <w:r>
+                    <w:rPr>
+                      <w:lang w:val="en-US"/>
+                    </w:rPr>
+                    <w:t>" href="//netdna.bootstrapcdn.com/bootstrap/3.1.1/css/bootstrap.min.css"&gt;</w:t>
+                  </w:r>
+                </w:p>
+                <w:p>
+                  <w:pPr>
+                    <w:spacing w:after="0" w:line="240" w:lineRule="auto"/>
+                    <w:rPr>
+                      <w:lang w:val="en-US"/>
+                    </w:rPr>
+                  </w:pPr>
+                </w:p>
+                <w:p>
+                  <w:pPr>
+                    <w:spacing w:after="0" w:line="240" w:lineRule="auto"/>
+                    <w:rPr>
+                      <w:lang w:val="en-US"/>
+                    </w:rPr>
+                  </w:pPr>
+                  <w:r>
+                    <w:rPr>
+                      <w:lang w:val="en-US"/>
+                    </w:rPr>
+                    <w:t xml:space="preserve">        </w:t>
+                  </w:r>
+                  <w:proofErr w:type="gramStart"/>
+                  <w:r>
+                    <w:rPr>
+                      <w:lang w:val="en-US"/>
+                    </w:rPr>
+                    <w:t>&lt;!--</w:t>
+                  </w:r>
+                  <w:proofErr w:type="gramEnd"/>
+                  <w:r>
+                    <w:rPr>
+                      <w:lang w:val="en-US"/>
+                    </w:rPr>
+                    <w:t xml:space="preserve"> Optional theme --&gt;</w:t>
+                  </w:r>
+                </w:p>
+                <w:p>
+                  <w:pPr>
+                    <w:spacing w:after="0" w:line="240" w:lineRule="auto"/>
+                    <w:rPr>
+                      <w:lang w:val="en-US"/>
+                    </w:rPr>
+                  </w:pPr>
+                  <w:r>
+                    <w:rPr>
+                      <w:lang w:val="en-US"/>
+                    </w:rPr>
+                    <w:t xml:space="preserve">        &lt;link </w:t>
+                  </w:r>
+                  <w:proofErr w:type="spellStart"/>
+                  <w:r>
+                    <w:rPr>
+                      <w:lang w:val="en-US"/>
+                    </w:rPr>
+                    <w:t>rel</w:t>
+                  </w:r>
+                  <w:proofErr w:type="spellEnd"/>
+                  <w:r>
+                    <w:rPr>
+                      <w:lang w:val="en-US"/>
+                    </w:rPr>
+                    <w:t>="</w:t>
+                  </w:r>
+                  <w:proofErr w:type="spellStart"/>
+                  <w:r>
+                    <w:rPr>
+                      <w:lang w:val="en-US"/>
+                    </w:rPr>
+                    <w:t>stylesheet</w:t>
+                  </w:r>
+                  <w:proofErr w:type="spellEnd"/>
+                  <w:r>
+                    <w:rPr>
+                      <w:lang w:val="en-US"/>
+                    </w:rPr>
+                    <w:t>" href="//netdna.bootstrapcdn.com/bootstrap/3.1.1/css/bootstrap-theme.min.css"&gt;</w:t>
+                  </w:r>
+                </w:p>
+                <w:p>
+                  <w:pPr>
+                    <w:spacing w:after="0" w:line="240" w:lineRule="auto"/>
+                    <w:rPr>
+                      <w:lang w:val="en-US"/>
+                    </w:rPr>
+                  </w:pPr>
+                  <w:r>
+                    <w:rPr>
+                      <w:lang w:val="en-US"/>
+                    </w:rPr>
+                    <w:t xml:space="preserve">        </w:t>
+                  </w:r>
+                </w:p>
+                <w:p>
+                  <w:pPr>
+                    <w:spacing w:after="0" w:line="240" w:lineRule="auto"/>
+                    <w:rPr>
+                      <w:lang w:val="en-US"/>
+                    </w:rPr>
+                  </w:pPr>
+                  <w:r>
+                    <w:rPr>
+                      <w:lang w:val="en-US"/>
+                    </w:rPr>
+                    <w:t xml:space="preserve">        &lt;</w:t>
+                  </w:r>
+                  <w:proofErr w:type="gramStart"/>
+                  <w:r>
+                    <w:rPr>
+                      <w:lang w:val="en-US"/>
+                    </w:rPr>
+                    <w:t>meta</w:t>
+                  </w:r>
+                  <w:proofErr w:type="gramEnd"/>
+                  <w:r>
+                    <w:rPr>
+                      <w:lang w:val="en-US"/>
+                    </w:rPr>
+                    <w:t xml:space="preserve"> http-equiv="Content-Type" content="text/html; </w:t>
+                  </w:r>
+                  <w:proofErr w:type="spellStart"/>
+                  <w:r>
+                    <w:rPr>
+                      <w:lang w:val="en-US"/>
+                    </w:rPr>
+                    <w:t>charset</w:t>
+                  </w:r>
+                  <w:proofErr w:type="spellEnd"/>
+                  <w:r>
+                    <w:rPr>
+                      <w:lang w:val="en-US"/>
+                    </w:rPr>
+                    <w:t>=UTF-8"&gt;</w:t>
+                  </w:r>
+                </w:p>
+                <w:p>
+                  <w:pPr>
+                    <w:spacing w:after="0" w:line="240" w:lineRule="auto"/>
+                    <w:rPr>
+                      <w:lang w:val="en-US"/>
+                    </w:rPr>
+                  </w:pPr>
+                  <w:r>
+                    <w:rPr>
+                      <w:lang w:val="en-US"/>
+                    </w:rPr>
+                    <w:t xml:space="preserve">        &lt;</w:t>
+                  </w:r>
+                  <w:proofErr w:type="gramStart"/>
+                  <w:r>
+                    <w:rPr>
+                      <w:lang w:val="en-US"/>
+                    </w:rPr>
+                    <w:t>title&gt;</w:t>
+                  </w:r>
+                  <w:proofErr w:type="gramEnd"/>
+                  <w:r>
+                    <w:rPr>
+                      <w:lang w:val="en-US"/>
+                    </w:rPr>
+                    <w:t xml:space="preserve">Welcome to </w:t>
+                  </w:r>
+                  <w:proofErr w:type="spellStart"/>
+                  <w:r>
+                    <w:rPr>
+                      <w:lang w:val="en-US"/>
+                    </w:rPr>
+                    <w:t>Altran</w:t>
+                  </w:r>
+                  <w:proofErr w:type="spellEnd"/>
+                  <w:r>
+                    <w:rPr>
+                      <w:lang w:val="en-US"/>
+                    </w:rPr>
+                    <w:t xml:space="preserve"> Lab - Spring!&lt;/title&gt;</w:t>
+                  </w:r>
+                </w:p>
+                <w:p>
+                  <w:pPr>
+                    <w:spacing w:after="0" w:line="240" w:lineRule="auto"/>
+                    <w:rPr>
+                      <w:lang w:val="en-US"/>
+                    </w:rPr>
+                  </w:pPr>
+                  <w:r>
+                    <w:rPr>
+                      <w:lang w:val="en-US"/>
+                    </w:rPr>
+                    <w:t xml:space="preserve">    &lt;/head&gt;</w:t>
+                  </w:r>
+                </w:p>
+                <w:p>
+                  <w:pPr>
+                    <w:spacing w:after="0" w:line="240" w:lineRule="auto"/>
+                    <w:rPr>
+                      <w:lang w:val="en-US"/>
+                    </w:rPr>
+                  </w:pPr>
+                  <w:r>
+                    <w:rPr>
+                      <w:lang w:val="en-US"/>
+                    </w:rPr>
+                    <w:t xml:space="preserve">    &lt;</w:t>
+                  </w:r>
+                  <w:proofErr w:type="gramStart"/>
+                  <w:r>
+                    <w:rPr>
+                      <w:lang w:val="en-US"/>
+                    </w:rPr>
+                    <w:t>body</w:t>
+                  </w:r>
+                  <w:proofErr w:type="gramEnd"/>
+                  <w:r>
+                    <w:rPr>
+                      <w:lang w:val="en-US"/>
+                    </w:rPr>
+                    <w:t>&gt;</w:t>
+                  </w:r>
+                </w:p>
+                <w:p>
+                  <w:pPr>
+                    <w:spacing w:after="0" w:line="240" w:lineRule="auto"/>
+                    <w:rPr>
+                      <w:lang w:val="en-US"/>
+                    </w:rPr>
+                  </w:pPr>
+                  <w:r>
+                    <w:rPr>
+                      <w:lang w:val="en-US"/>
+                    </w:rPr>
+                    <w:t xml:space="preserve">        &lt;div class="container"&gt;</w:t>
+                  </w:r>
+                </w:p>
+                <w:p>
+                  <w:pPr>
+                    <w:spacing w:after="0" w:line="240" w:lineRule="auto"/>
+                    <w:rPr>
+                      <w:lang w:val="en-US"/>
+                    </w:rPr>
+                  </w:pPr>
+                  <w:r>
+                    <w:rPr>
+                      <w:lang w:val="en-US"/>
+                    </w:rPr>
+                    <w:t xml:space="preserve">            &lt;div class="</w:t>
+                  </w:r>
+                  <w:proofErr w:type="spellStart"/>
+                  <w:r>
+                    <w:rPr>
+                      <w:lang w:val="en-US"/>
+                    </w:rPr>
+                    <w:t>jumbotron</w:t>
+                  </w:r>
+                  <w:proofErr w:type="spellEnd"/>
+                  <w:r>
+                    <w:rPr>
+                      <w:lang w:val="en-US"/>
+                    </w:rPr>
+                    <w:t>"&gt;</w:t>
+                  </w:r>
+                </w:p>
+                <w:p>
+                  <w:pPr>
+                    <w:spacing w:after="0" w:line="240" w:lineRule="auto"/>
+                    <w:rPr>
+                      <w:lang w:val="en-US"/>
+                    </w:rPr>
+                  </w:pPr>
+                  <w:r>
+                    <w:rPr>
+                      <w:lang w:val="en-US"/>
+                    </w:rPr>
+                    <w:t xml:space="preserve">                &lt;h1&gt;Welcome to </w:t>
+                  </w:r>
+                  <w:proofErr w:type="spellStart"/>
+                  <w:r>
+                    <w:rPr>
+                      <w:lang w:val="en-US"/>
+                    </w:rPr>
+                    <w:t>Altran</w:t>
+                  </w:r>
+                  <w:proofErr w:type="spellEnd"/>
+                  <w:r>
+                    <w:rPr>
+                      <w:lang w:val="en-US"/>
+                    </w:rPr>
+                    <w:t xml:space="preserve"> Lab - Spring</w:t>
+                  </w:r>
+                  <w:proofErr w:type="gramStart"/>
+                  <w:r>
+                    <w:rPr>
+                      <w:lang w:val="en-US"/>
+                    </w:rPr>
+                    <w:t>!&lt;</w:t>
+                  </w:r>
+                  <w:proofErr w:type="gramEnd"/>
+                  <w:r>
+                    <w:rPr>
+                      <w:lang w:val="en-US"/>
+                    </w:rPr>
+                    <w:t>/h1&gt;</w:t>
+                  </w:r>
+                </w:p>
+                <w:p>
+                  <w:pPr>
+                    <w:spacing w:after="0" w:line="240" w:lineRule="auto"/>
+                    <w:rPr>
+                      <w:lang w:val="en-US"/>
+                    </w:rPr>
+                  </w:pPr>
+                  <w:r>
+                    <w:rPr>
+                      <w:lang w:val="en-US"/>
+                    </w:rPr>
+                    <w:t xml:space="preserve">                &lt;p </w:t>
+                  </w:r>
+                  <w:proofErr w:type="spellStart"/>
+                  <w:r>
+                    <w:rPr>
+                      <w:lang w:val="en-US"/>
+                    </w:rPr>
+                    <w:t>clas</w:t>
+                  </w:r>
+                  <w:proofErr w:type="spellEnd"/>
+                  <w:r>
+                    <w:rPr>
+                      <w:lang w:val="en-US"/>
+                    </w:rPr>
+                    <w:t>="lead"&gt;${message</w:t>
+                  </w:r>
+                  <w:proofErr w:type="gramStart"/>
+                  <w:r>
+                    <w:rPr>
+                      <w:lang w:val="en-US"/>
+                    </w:rPr>
+                    <w:t>}&lt;</w:t>
+                  </w:r>
+                  <w:proofErr w:type="gramEnd"/>
+                  <w:r>
+                    <w:rPr>
+                      <w:lang w:val="en-US"/>
+                    </w:rPr>
+                    <w:t>/p&gt;</w:t>
+                  </w:r>
+                </w:p>
+                <w:p>
+                  <w:pPr>
+                    <w:spacing w:after="0" w:line="240" w:lineRule="auto"/>
+                    <w:rPr>
+                      <w:lang w:val="en-US"/>
+                    </w:rPr>
+                  </w:pPr>
+                  <w:r>
+                    <w:rPr>
+                      <w:lang w:val="en-US"/>
+                    </w:rPr>
+                    <w:t xml:space="preserve">            &lt;/div&gt;</w:t>
+                  </w:r>
+                </w:p>
+                <w:p>
+                  <w:pPr>
+                    <w:spacing w:after="0" w:line="240" w:lineRule="auto"/>
+                    <w:rPr>
+                      <w:lang w:val="en-US"/>
+                    </w:rPr>
+                  </w:pPr>
+                  <w:r>
+                    <w:rPr>
+                      <w:lang w:val="en-US"/>
+                    </w:rPr>
+                    <w:t xml:space="preserve">        &lt;/div&gt;</w:t>
+                  </w:r>
+                </w:p>
+                <w:p>
+                  <w:pPr>
+                    <w:spacing w:after="0" w:line="240" w:lineRule="auto"/>
+                    <w:rPr>
+                      <w:lang w:val="en-US"/>
+                    </w:rPr>
+                  </w:pPr>
+                  <w:r>
+                    <w:rPr>
+                      <w:lang w:val="en-US"/>
+                    </w:rPr>
+                    <w:t xml:space="preserve">    &lt;/body&gt;</w:t>
+                  </w:r>
+                </w:p>
+                <w:p>
+                  <w:pPr>
+                    <w:spacing w:after="0" w:line="240" w:lineRule="auto"/>
+                  </w:pPr>
+                  <w:r>
+                    <w:rPr>
+                      <w:lang w:val="en-US"/>
+                    </w:rPr>
+                    <w:t>&lt;/html&gt;</w:t>
+                  </w:r>
+                </w:p>
+              </w:txbxContent>
+            </v:textbox>
+            <w10:wrap type="none"/>
+            <w10:anchorlock/>
+          </v:shape>
+        </w:pict>
+      </w:r>
+    </w:p>
+    <w:p>
+      <w:pPr>
+        <w:pStyle w:val="ListParagraph"/>
+        <w:numPr>
+          <w:ilvl w:val="0"/>
+          <w:numId w:val="3"/>
+        </w:numPr>
+        <w:rPr>
+          <w:lang w:eastAsia="pt-PT"/>
+        </w:rPr>
+      </w:pPr>
+      <w:proofErr w:type="spellStart"/>
+      <w:r>
+        <w:rPr>
+          <w:lang w:val="en-US" w:eastAsia="pt-PT"/>
+        </w:rPr>
+        <w:lastRenderedPageBreak/>
+        <w:t>Resultado</w:t>
+      </w:r>
+      <w:proofErr w:type="spellEnd"/>
+      <w:r>
+        <w:rPr>
+          <w:lang w:val="en-US" w:eastAsia="pt-PT"/>
+        </w:rPr>
+        <w:t>:</w:t>
+      </w:r>
+      <w:r>
+        <w:rPr>
+          <w:lang w:val="en-US" w:eastAsia="pt-PT"/>
+        </w:rPr>
+        <w:br/>
+      </w:r>
+      <w:r>
+        <w:rPr>
+          <w:noProof/>
+          <w:lang w:eastAsia="pt-PT"/>
+        </w:rPr>
+        <w:drawing>
+          <wp:inline distT="0" distB="0" distL="0" distR="0">
+            <wp:extent cx="2609850" cy="2914650"/>
+            <wp:effectExtent l="19050" t="0" r="0" b="0"/>
+            <wp:docPr id="42" name="Picture 42"/>
+            <wp:cNvGraphicFramePr>
+              <a:graphicFrameLocks xmlns:a="http://schemas.openxmlformats.org/drawingml/2006/main" noChangeAspect="1"/>
+            </wp:cNvGraphicFramePr>
+            <a:graphic xmlns:a="http://schemas.openxmlformats.org/drawingml/2006/main">
+              <a:graphicData uri="http://schemas.openxmlformats.org/drawingml/2006/picture">
+                <pic:pic xmlns:pic="http://schemas.openxmlformats.org/drawingml/2006/picture">
+                  <pic:nvPicPr>
+                    <pic:cNvPr id="0" name="Picture 42"/>
+                    <pic:cNvPicPr>
+                      <a:picLocks noChangeAspect="1" noChangeArrowheads="1"/>
+                    </pic:cNvPicPr>
+                  </pic:nvPicPr>
+                  <pic:blipFill>
+                    <a:blip r:embed="rId13"/>
+                    <a:srcRect/>
+                    <a:stretch>
+                      <a:fillRect/>
+                    </a:stretch>
+                  </pic:blipFill>
+                  <pic:spPr bwMode="auto">
+                    <a:xfrm>
+                      <a:off x="0" y="0"/>
+                      <a:ext cx="2609850" cy="2914650"/>
+                    </a:xfrm>
+                    <a:prstGeom prst="rect">
+                      <a:avLst/>
+                    </a:prstGeom>
+                    <a:noFill/>
+                    <a:ln w="9525">
+                      <a:noFill/>
+                      <a:miter lim="800000"/>
+                      <a:headEnd/>
+                      <a:tailEnd/>
+                    </a:ln>
+                  </pic:spPr>
+                </pic:pic>
+              </a:graphicData>
+            </a:graphic>
+          </wp:inline>
+        </w:drawing>
+      </w:r>
+    </w:p>
     <w:p/>
     <w:sectPr>
       <w:pgSz w:w="11906" w:h="16838"/>
@@ -2232,6 +5363,92 @@
     </w:lvl>
   </w:abstractNum>
   <w:abstractNum w:abstractNumId="1">
+    <w:nsid w:val="4B8743EB"/>
+    <w:multiLevelType w:val="hybridMultilevel"/>
+    <w:tmpl w:val="B07651B4"/>
+    <w:lvl w:ilvl="0" w:tplc="0816000F">
+      <w:start w:val="1"/>
+      <w:numFmt w:val="decimal"/>
+      <w:lvlText w:val="%1."/>
+      <w:lvlJc w:val="left"/>
+      <w:pPr>
+        <w:ind w:left="720" w:hanging="360"/>
+      </w:pPr>
+    </w:lvl>
+    <w:lvl w:ilvl="1" w:tplc="08160019" w:tentative="1">
+      <w:start w:val="1"/>
+      <w:numFmt w:val="lowerLetter"/>
+      <w:lvlText w:val="%2."/>
+      <w:lvlJc w:val="left"/>
+      <w:pPr>
+        <w:ind w:left="1440" w:hanging="360"/>
+      </w:pPr>
+    </w:lvl>
+    <w:lvl w:ilvl="2" w:tplc="0816001B" w:tentative="1">
+      <w:start w:val="1"/>
+      <w:numFmt w:val="lowerRoman"/>
+      <w:lvlText w:val="%3."/>
+      <w:lvlJc w:val="right"/>
+      <w:pPr>
+        <w:ind w:left="2160" w:hanging="180"/>
+      </w:pPr>
+    </w:lvl>
+    <w:lvl w:ilvl="3" w:tplc="0816000F" w:tentative="1">
+      <w:start w:val="1"/>
+      <w:numFmt w:val="decimal"/>
+      <w:lvlText w:val="%4."/>
+      <w:lvlJc w:val="left"/>
+      <w:pPr>
+        <w:ind w:left="2880" w:hanging="360"/>
+      </w:pPr>
+    </w:lvl>
+    <w:lvl w:ilvl="4" w:tplc="08160019" w:tentative="1">
+      <w:start w:val="1"/>
+      <w:numFmt w:val="lowerLetter"/>
+      <w:lvlText w:val="%5."/>
+      <w:lvlJc w:val="left"/>
+      <w:pPr>
+        <w:ind w:left="3600" w:hanging="360"/>
+      </w:pPr>
+    </w:lvl>
+    <w:lvl w:ilvl="5" w:tplc="0816001B" w:tentative="1">
+      <w:start w:val="1"/>
+      <w:numFmt w:val="lowerRoman"/>
+      <w:lvlText w:val="%6."/>
+      <w:lvlJc w:val="right"/>
+      <w:pPr>
+        <w:ind w:left="4320" w:hanging="180"/>
+      </w:pPr>
+    </w:lvl>
+    <w:lvl w:ilvl="6" w:tplc="0816000F" w:tentative="1">
+      <w:start w:val="1"/>
+      <w:numFmt w:val="decimal"/>
+      <w:lvlText w:val="%7."/>
+      <w:lvlJc w:val="left"/>
+      <w:pPr>
+        <w:ind w:left="5040" w:hanging="360"/>
+      </w:pPr>
+    </w:lvl>
+    <w:lvl w:ilvl="7" w:tplc="08160019" w:tentative="1">
+      <w:start w:val="1"/>
+      <w:numFmt w:val="lowerLetter"/>
+      <w:lvlText w:val="%8."/>
+      <w:lvlJc w:val="left"/>
+      <w:pPr>
+        <w:ind w:left="5760" w:hanging="360"/>
+      </w:pPr>
+    </w:lvl>
+    <w:lvl w:ilvl="8" w:tplc="0816001B" w:tentative="1">
+      <w:start w:val="1"/>
+      <w:numFmt w:val="lowerRoman"/>
+      <w:lvlText w:val="%9."/>
+      <w:lvlJc w:val="right"/>
+      <w:pPr>
+        <w:ind w:left="6480" w:hanging="180"/>
+      </w:pPr>
+    </w:lvl>
+  </w:abstractNum>
+  <w:abstractNum w:abstractNumId="2">
     <w:nsid w:val="6F072E09"/>
     <w:multiLevelType w:val="hybridMultilevel"/>
     <w:tmpl w:val="7DA21A2A"/>
@@ -2321,6 +5538,9 @@
     <w:abstractNumId w:val="0"/>
   </w:num>
   <w:num w:numId="2">
+    <w:abstractNumId w:val="2"/>
+  </w:num>
+  <w:num w:numId="3">
     <w:abstractNumId w:val="1"/>
   </w:num>
 </w:numbering>
@@ -2485,7 +5705,7 @@
   <w:style w:type="paragraph" w:default="1" w:styleId="Normal">
     <w:name w:val="Normal"/>
     <w:qFormat/>
-    <w:rsid w:val="00424834"/>
+    <w:rsid w:val="0022619F"/>
   </w:style>
   <w:style w:type="paragraph" w:styleId="Heading1">
     <w:name w:val="heading 1"/>
@@ -2682,6 +5902,11 @@
       <w:ind w:left="720"/>
       <w:contextualSpacing/>
     </w:pPr>
+  </w:style>
+  <w:style w:type="character" w:customStyle="1" w:styleId="hl-tag">
+    <w:name w:val="hl-tag"/>
+    <w:basedOn w:val="DefaultParagraphFont"/>
+    <w:rsid w:val="006460CC"/>
   </w:style>
 </w:styles>
 </file>

</xml_diff>